<commit_message>
express template lab update
</commit_message>
<xml_diff>
--- a/express-template/Express-lab.docx
+++ b/express-template/Express-lab.docx
@@ -142,74 +142,20 @@
     </w:p>
     <w:p/>
     <w:p>
-      <w:hyperlink r:id="rId9" w:history="1">
-        <w:r>
-          <w:rPr>
-            <w:rStyle w:val="a3"/>
-          </w:rPr>
-          <w:t>https://github.com/gossoudarev/webteach/blob/master/express-template/express-template.zip?raw=true</w:t>
-        </w:r>
-      </w:hyperlink>
-    </w:p>
-    <w:p/>
-    <w:p>
       <w:pPr>
         <w:rPr>
+          <w:sz w:val="16"/>
           <w:lang w:val="en-US"/>
         </w:rPr>
       </w:pPr>
       <w:r>
         <w:rPr>
+          <w:rFonts w:ascii="Menlo Regular" w:hAnsi="Menlo Regular" w:cs="Menlo Regular"/>
+          <w:color w:val="000000"/>
+          <w:szCs w:val="40"/>
           <w:lang w:val="en-US"/>
         </w:rPr>
-        <w:t xml:space="preserve">wget </w:t>
-      </w:r>
-      <w:hyperlink r:id="rId10" w:history="1">
-        <w:r>
-          <w:rPr>
-            <w:rStyle w:val="a3"/>
-            <w:lang w:val="en-US"/>
-          </w:rPr>
-          <w:t>https://github.com/gossoudarev/webteach/blob/master/express-template/express-template.zip?raw=true</w:t>
-        </w:r>
-      </w:hyperlink>
-    </w:p>
-    <w:p>
-      <w:pPr>
-        <w:rPr>
-          <w:lang w:val="en-US"/>
-        </w:rPr>
-      </w:pPr>
-    </w:p>
-    <w:p>
-      <w:r>
-        <w:t>или</w:t>
-      </w:r>
-    </w:p>
-    <w:p/>
-    <w:p>
-      <w:pPr>
-        <w:rPr>
-          <w:lang w:val="en-US"/>
-        </w:rPr>
-      </w:pPr>
-      <w:r>
-        <w:rPr>
-          <w:lang w:val="en-US"/>
-        </w:rPr>
-        <w:t>curl '</w:t>
-      </w:r>
-      <w:r>
-        <w:rPr>
-          <w:lang w:val="en-US"/>
-        </w:rPr>
-        <w:t>https://github.com/gossoudarev/webteach/blob/master/express-template/express-template.zip?raw=true</w:t>
-      </w:r>
-      <w:r>
-        <w:rPr>
-          <w:lang w:val="en-US"/>
-        </w:rPr>
-        <w:t>' -o '1.zip'</w:t>
+        <w:t>curl 'http://kodaktor.ru/lr/node/express-template.zip' -o 1.zip</w:t>
       </w:r>
     </w:p>
     <w:p>
@@ -218,32 +164,9 @@
           <w:lang w:val="en-US"/>
         </w:rPr>
       </w:pPr>
-    </w:p>
-    <w:p>
-      <w:pPr>
-        <w:rPr>
-          <w:lang w:val="en-US"/>
-        </w:rPr>
-      </w:pPr>
       <w:r>
-        <w:t xml:space="preserve">   тот же файл в папке </w:t>
+        <w:t xml:space="preserve"> </w:t>
       </w:r>
-      <w:hyperlink r:id="rId11" w:history="1">
-        <w:r>
-          <w:rPr>
-            <w:rStyle w:val="a3"/>
-            <w:lang w:val="en-US"/>
-          </w:rPr>
-          <w:t>http://kodaktor.ru/lr/node</w:t>
-        </w:r>
-      </w:hyperlink>
-    </w:p>
-    <w:p>
-      <w:pPr>
-        <w:rPr>
-          <w:lang w:val="en-US"/>
-        </w:rPr>
-      </w:pPr>
     </w:p>
     <w:p>
       <w:pPr>
@@ -1373,7 +1296,6 @@
                 <w:b/>
                 <w:lang w:val="en-US"/>
               </w:rPr>
-              <w:lastRenderedPageBreak/>
               <w:t>index.js</w:t>
             </w:r>
           </w:p>
@@ -1493,6 +1415,1181 @@
               </w:rPr>
               <w:br/>
               <w:t>);</w:t>
+            </w:r>
+          </w:p>
+        </w:tc>
+      </w:tr>
+    </w:tbl>
+    <w:p>
+      <w:pPr>
+        <w:rPr>
+          <w:lang w:val="en-US"/>
+        </w:rPr>
+      </w:pPr>
+    </w:p>
+    <w:p>
+      <w:pPr>
+        <w:rPr>
+          <w:lang w:val="en-US"/>
+        </w:rPr>
+      </w:pPr>
+    </w:p>
+    <w:p>
+      <w:pPr>
+        <w:rPr>
+          <w:lang w:val="en-US"/>
+        </w:rPr>
+      </w:pPr>
+    </w:p>
+    <w:p>
+      <w:pPr>
+        <w:rPr>
+          <w:lang w:val="en-US"/>
+        </w:rPr>
+      </w:pPr>
+    </w:p>
+    <w:p>
+      <w:pPr>
+        <w:rPr>
+          <w:lang w:val="en-US"/>
+        </w:rPr>
+      </w:pPr>
+    </w:p>
+    <w:p>
+      <w:pPr>
+        <w:rPr>
+          <w:lang w:val="en-US"/>
+        </w:rPr>
+      </w:pPr>
+    </w:p>
+    <w:p>
+      <w:pPr>
+        <w:rPr>
+          <w:lang w:val="en-US"/>
+        </w:rPr>
+      </w:pPr>
+    </w:p>
+    <w:tbl>
+      <w:tblPr>
+        <w:tblStyle w:val="a4"/>
+        <w:tblW w:w="0" w:type="auto"/>
+        <w:tblLook w:val="04A0" w:firstRow="1" w:lastRow="0" w:firstColumn="1" w:lastColumn="0" w:noHBand="0" w:noVBand="1"/>
+      </w:tblPr>
+      <w:tblGrid>
+        <w:gridCol w:w="9565"/>
+      </w:tblGrid>
+      <w:tr>
+        <w:tc>
+          <w:tcPr>
+            <w:tcW w:w="9565" w:type="dxa"/>
+          </w:tcPr>
+          <w:p>
+            <w:pPr>
+              <w:rPr>
+                <w:b/>
+                <w:lang w:val="en-US"/>
+              </w:rPr>
+            </w:pPr>
+            <w:r>
+              <w:rPr>
+                <w:b/>
+                <w:lang w:val="en-US"/>
+              </w:rPr>
+              <w:lastRenderedPageBreak/>
+              <w:t>server.js</w:t>
+            </w:r>
+          </w:p>
+        </w:tc>
+      </w:tr>
+      <w:tr>
+        <w:tc>
+          <w:tcPr>
+            <w:tcW w:w="9565" w:type="dxa"/>
+          </w:tcPr>
+          <w:p>
+            <w:pPr>
+              <w:rPr>
+                <w:sz w:val="20"/>
+                <w:lang w:val="en-US"/>
+              </w:rPr>
+            </w:pPr>
+            <w:r>
+              <w:rPr>
+                <w:rFonts w:ascii="Menlo-Regular" w:hAnsi="Menlo-Regular" w:cs="Menlo-Regular"/>
+                <w:b/>
+                <w:bCs/>
+                <w:color w:val="0000FF"/>
+                <w:sz w:val="20"/>
+                <w:lang w:val="en-US"/>
+              </w:rPr>
+              <w:t>const</w:t>
+            </w:r>
+            <w:r>
+              <w:rPr>
+                <w:rFonts w:ascii="Menlo-Regular" w:hAnsi="Menlo-Regular" w:cs="Menlo-Regular"/>
+                <w:color w:val="000000"/>
+                <w:sz w:val="20"/>
+                <w:lang w:val="en-US"/>
+              </w:rPr>
+              <w:t xml:space="preserve"> PORT </w:t>
+            </w:r>
+            <w:r>
+              <w:rPr>
+                <w:rFonts w:ascii="Menlo-Regular" w:hAnsi="Menlo-Regular" w:cs="Menlo-Regular"/>
+                <w:b/>
+                <w:bCs/>
+                <w:color w:val="0000FF"/>
+                <w:sz w:val="20"/>
+                <w:lang w:val="en-US"/>
+              </w:rPr>
+              <w:t>=</w:t>
+            </w:r>
+            <w:r>
+              <w:rPr>
+                <w:rFonts w:ascii="Menlo-Regular" w:hAnsi="Menlo-Regular" w:cs="Menlo-Regular"/>
+                <w:sz w:val="20"/>
+                <w:lang w:val="en-US"/>
+              </w:rPr>
+              <w:t xml:space="preserve"> </w:t>
+            </w:r>
+            <w:r>
+              <w:rPr>
+                <w:rFonts w:ascii="Menlo-Regular" w:hAnsi="Menlo-Regular" w:cs="Menlo-Regular"/>
+                <w:color w:val="0000CD"/>
+                <w:sz w:val="20"/>
+                <w:lang w:val="en-US"/>
+              </w:rPr>
+              <w:t>5555</w:t>
+            </w:r>
+            <w:r>
+              <w:rPr>
+                <w:rFonts w:ascii="Menlo-Regular" w:hAnsi="Menlo-Regular" w:cs="Menlo-Regular"/>
+                <w:color w:val="000000"/>
+                <w:sz w:val="20"/>
+                <w:lang w:val="en-US"/>
+              </w:rPr>
+              <w:t>;</w:t>
+            </w:r>
+            <w:r>
+              <w:rPr>
+                <w:rFonts w:ascii="Menlo-Regular" w:hAnsi="Menlo-Regular" w:cs="Menlo-Regular"/>
+                <w:color w:val="000000"/>
+                <w:sz w:val="20"/>
+                <w:lang w:val="en-US"/>
+              </w:rPr>
+              <w:br/>
+            </w:r>
+            <w:r>
+              <w:rPr>
+                <w:rFonts w:ascii="Menlo-Regular" w:hAnsi="Menlo-Regular" w:cs="Menlo-Regular"/>
+                <w:b/>
+                <w:bCs/>
+                <w:color w:val="0000FF"/>
+                <w:sz w:val="20"/>
+                <w:lang w:val="en-US"/>
+              </w:rPr>
+              <w:t>var</w:t>
+            </w:r>
+            <w:r>
+              <w:rPr>
+                <w:rFonts w:ascii="Menlo-Regular" w:hAnsi="Menlo-Regular" w:cs="Menlo-Regular"/>
+                <w:color w:val="000000"/>
+                <w:sz w:val="20"/>
+                <w:lang w:val="en-US"/>
+              </w:rPr>
+              <w:t xml:space="preserve">   express </w:t>
+            </w:r>
+            <w:r>
+              <w:rPr>
+                <w:rFonts w:ascii="Menlo-Regular" w:hAnsi="Menlo-Regular" w:cs="Menlo-Regular"/>
+                <w:b/>
+                <w:bCs/>
+                <w:color w:val="0000FF"/>
+                <w:sz w:val="20"/>
+                <w:lang w:val="en-US"/>
+              </w:rPr>
+              <w:t>=</w:t>
+            </w:r>
+            <w:r>
+              <w:rPr>
+                <w:rFonts w:ascii="Menlo-Regular" w:hAnsi="Menlo-Regular" w:cs="Menlo-Regular"/>
+                <w:sz w:val="20"/>
+                <w:lang w:val="en-US"/>
+              </w:rPr>
+              <w:t xml:space="preserve"> </w:t>
+            </w:r>
+            <w:r>
+              <w:rPr>
+                <w:rFonts w:ascii="Menlo-Regular" w:hAnsi="Menlo-Regular" w:cs="Menlo-Regular"/>
+                <w:color w:val="000000"/>
+                <w:sz w:val="20"/>
+                <w:lang w:val="en-US"/>
+              </w:rPr>
+              <w:t>require(</w:t>
+            </w:r>
+            <w:r>
+              <w:rPr>
+                <w:rFonts w:ascii="Menlo-Regular" w:hAnsi="Menlo-Regular" w:cs="Menlo-Regular"/>
+                <w:color w:val="036A07"/>
+                <w:sz w:val="20"/>
+                <w:lang w:val="en-US"/>
+              </w:rPr>
+              <w:t>'express'</w:t>
+            </w:r>
+            <w:r>
+              <w:rPr>
+                <w:rFonts w:ascii="Menlo-Regular" w:hAnsi="Menlo-Regular" w:cs="Menlo-Regular"/>
+                <w:color w:val="000000"/>
+                <w:sz w:val="20"/>
+                <w:lang w:val="en-US"/>
+              </w:rPr>
+              <w:t>),</w:t>
+            </w:r>
+            <w:r>
+              <w:rPr>
+                <w:rFonts w:ascii="Menlo-Regular" w:hAnsi="Menlo-Regular" w:cs="Menlo-Regular"/>
+                <w:color w:val="000000"/>
+                <w:sz w:val="20"/>
+                <w:lang w:val="en-US"/>
+              </w:rPr>
+              <w:br/>
+              <w:t xml:space="preserve">      app </w:t>
+            </w:r>
+            <w:r>
+              <w:rPr>
+                <w:rFonts w:ascii="Menlo-Regular" w:hAnsi="Menlo-Regular" w:cs="Menlo-Regular"/>
+                <w:b/>
+                <w:bCs/>
+                <w:color w:val="0000FF"/>
+                <w:sz w:val="20"/>
+                <w:lang w:val="en-US"/>
+              </w:rPr>
+              <w:t>=</w:t>
+            </w:r>
+            <w:r>
+              <w:rPr>
+                <w:rFonts w:ascii="Menlo-Regular" w:hAnsi="Menlo-Regular" w:cs="Menlo-Regular"/>
+                <w:sz w:val="20"/>
+                <w:lang w:val="en-US"/>
+              </w:rPr>
+              <w:t xml:space="preserve"> </w:t>
+            </w:r>
+            <w:r>
+              <w:rPr>
+                <w:rFonts w:ascii="Menlo-Regular" w:hAnsi="Menlo-Regular" w:cs="Menlo-Regular"/>
+                <w:color w:val="000000"/>
+                <w:sz w:val="20"/>
+                <w:lang w:val="en-US"/>
+              </w:rPr>
+              <w:t>express();</w:t>
+            </w:r>
+            <w:r>
+              <w:rPr>
+                <w:rFonts w:ascii="Menlo-Regular" w:hAnsi="Menlo-Regular" w:cs="Menlo-Regular"/>
+                <w:color w:val="000000"/>
+                <w:sz w:val="20"/>
+                <w:lang w:val="en-US"/>
+              </w:rPr>
+              <w:br/>
+              <w:t xml:space="preserve">     </w:t>
+            </w:r>
+            <w:r>
+              <w:rPr>
+                <w:rFonts w:ascii="Menlo-Regular" w:hAnsi="Menlo-Regular" w:cs="Menlo-Regular"/>
+                <w:color w:val="000000"/>
+                <w:sz w:val="20"/>
+                <w:lang w:val="en-US"/>
+              </w:rPr>
+              <w:br/>
+              <w:t xml:space="preserve">module.exports </w:t>
+            </w:r>
+            <w:r>
+              <w:rPr>
+                <w:rFonts w:ascii="Menlo-Regular" w:hAnsi="Menlo-Regular" w:cs="Menlo-Regular"/>
+                <w:b/>
+                <w:bCs/>
+                <w:color w:val="0000FF"/>
+                <w:sz w:val="20"/>
+                <w:lang w:val="en-US"/>
+              </w:rPr>
+              <w:t>=</w:t>
+            </w:r>
+            <w:r>
+              <w:rPr>
+                <w:rFonts w:ascii="Menlo-Regular" w:hAnsi="Menlo-Regular" w:cs="Menlo-Regular"/>
+                <w:sz w:val="20"/>
+                <w:lang w:val="en-US"/>
+              </w:rPr>
+              <w:t xml:space="preserve"> </w:t>
+            </w:r>
+            <w:r>
+              <w:rPr>
+                <w:rFonts w:ascii="Menlo-Regular" w:hAnsi="Menlo-Regular" w:cs="Menlo-Regular"/>
+                <w:color w:val="000000"/>
+                <w:sz w:val="20"/>
+                <w:lang w:val="en-US"/>
+              </w:rPr>
+              <w:t>(()</w:t>
+            </w:r>
+            <w:r>
+              <w:rPr>
+                <w:rFonts w:ascii="Menlo-Regular" w:hAnsi="Menlo-Regular" w:cs="Menlo-Regular"/>
+                <w:b/>
+                <w:bCs/>
+                <w:color w:val="0000FF"/>
+                <w:sz w:val="20"/>
+                <w:lang w:val="en-US"/>
+              </w:rPr>
+              <w:t>=&gt;</w:t>
+            </w:r>
+            <w:r>
+              <w:rPr>
+                <w:rFonts w:ascii="Menlo-Regular" w:hAnsi="Menlo-Regular" w:cs="Menlo-Regular"/>
+                <w:color w:val="000000"/>
+                <w:sz w:val="20"/>
+                <w:lang w:val="en-US"/>
+              </w:rPr>
+              <w:t>{</w:t>
+            </w:r>
+            <w:r>
+              <w:rPr>
+                <w:rFonts w:ascii="Menlo-Regular" w:hAnsi="Menlo-Regular" w:cs="Menlo-Regular"/>
+                <w:color w:val="000000"/>
+                <w:sz w:val="20"/>
+                <w:lang w:val="en-US"/>
+              </w:rPr>
+              <w:br/>
+              <w:t xml:space="preserve">   </w:t>
+            </w:r>
+            <w:r>
+              <w:rPr>
+                <w:rFonts w:ascii="Menlo-Regular" w:hAnsi="Menlo-Regular" w:cs="Menlo-Regular"/>
+                <w:b/>
+                <w:bCs/>
+                <w:color w:val="0000FF"/>
+                <w:sz w:val="20"/>
+                <w:lang w:val="en-US"/>
+              </w:rPr>
+              <w:t>function</w:t>
+            </w:r>
+            <w:r>
+              <w:rPr>
+                <w:rFonts w:ascii="Menlo-Regular" w:hAnsi="Menlo-Regular" w:cs="Menlo-Regular"/>
+                <w:sz w:val="20"/>
+                <w:lang w:val="en-US"/>
+              </w:rPr>
+              <w:t xml:space="preserve"> </w:t>
+            </w:r>
+            <w:r>
+              <w:rPr>
+                <w:rFonts w:ascii="Menlo-Regular" w:hAnsi="Menlo-Regular" w:cs="Menlo-Regular"/>
+                <w:b/>
+                <w:bCs/>
+                <w:color w:val="0000A2"/>
+                <w:sz w:val="20"/>
+                <w:lang w:val="en-US"/>
+              </w:rPr>
+              <w:t>inner</w:t>
+            </w:r>
+            <w:r>
+              <w:rPr>
+                <w:rFonts w:ascii="Menlo-Regular" w:hAnsi="Menlo-Regular" w:cs="Menlo-Regular"/>
+                <w:color w:val="000000"/>
+                <w:sz w:val="20"/>
+                <w:lang w:val="en-US"/>
+              </w:rPr>
+              <w:t>(){</w:t>
+            </w:r>
+            <w:r>
+              <w:rPr>
+                <w:rFonts w:ascii="Menlo-Regular" w:hAnsi="Menlo-Regular" w:cs="Menlo-Regular"/>
+                <w:color w:val="000000"/>
+                <w:sz w:val="20"/>
+                <w:lang w:val="en-US"/>
+              </w:rPr>
+              <w:br/>
+              <w:t xml:space="preserve">      </w:t>
+            </w:r>
+            <w:r>
+              <w:rPr>
+                <w:rFonts w:ascii="Menlo-Regular" w:hAnsi="Menlo-Regular" w:cs="Menlo-Regular"/>
+                <w:color w:val="318495"/>
+                <w:sz w:val="20"/>
+                <w:lang w:val="en-US"/>
+              </w:rPr>
+              <w:t>this</w:t>
+            </w:r>
+            <w:r>
+              <w:rPr>
+                <w:rFonts w:ascii="Menlo-Regular" w:hAnsi="Menlo-Regular" w:cs="Menlo-Regular"/>
+                <w:color w:val="000000"/>
+                <w:sz w:val="20"/>
+                <w:lang w:val="en-US"/>
+              </w:rPr>
+              <w:t xml:space="preserve">.start </w:t>
+            </w:r>
+            <w:r>
+              <w:rPr>
+                <w:rFonts w:ascii="Menlo-Regular" w:hAnsi="Menlo-Regular" w:cs="Menlo-Regular"/>
+                <w:b/>
+                <w:bCs/>
+                <w:color w:val="0000FF"/>
+                <w:sz w:val="20"/>
+                <w:lang w:val="en-US"/>
+              </w:rPr>
+              <w:t>=</w:t>
+            </w:r>
+            <w:r>
+              <w:rPr>
+                <w:rFonts w:ascii="Menlo-Regular" w:hAnsi="Menlo-Regular" w:cs="Menlo-Regular"/>
+                <w:color w:val="000000"/>
+                <w:sz w:val="20"/>
+                <w:lang w:val="en-US"/>
+              </w:rPr>
+              <w:t xml:space="preserve"> whatToDo</w:t>
+            </w:r>
+            <w:r>
+              <w:rPr>
+                <w:rFonts w:ascii="Menlo-Regular" w:hAnsi="Menlo-Regular" w:cs="Menlo-Regular"/>
+                <w:b/>
+                <w:bCs/>
+                <w:color w:val="0000FF"/>
+                <w:sz w:val="20"/>
+                <w:lang w:val="en-US"/>
+              </w:rPr>
+              <w:t>=&gt;</w:t>
+            </w:r>
+            <w:r>
+              <w:rPr>
+                <w:rFonts w:ascii="Menlo-Regular" w:hAnsi="Menlo-Regular" w:cs="Menlo-Regular"/>
+                <w:color w:val="000000"/>
+                <w:sz w:val="20"/>
+                <w:lang w:val="en-US"/>
+              </w:rPr>
+              <w:t>{</w:t>
+            </w:r>
+            <w:r>
+              <w:rPr>
+                <w:rFonts w:ascii="Menlo-Regular" w:hAnsi="Menlo-Regular" w:cs="Menlo-Regular"/>
+                <w:color w:val="000000"/>
+                <w:sz w:val="20"/>
+                <w:lang w:val="en-US"/>
+              </w:rPr>
+              <w:br/>
+              <w:t xml:space="preserve">          app.use(express.static(__dirname </w:t>
+            </w:r>
+            <w:r>
+              <w:rPr>
+                <w:rFonts w:ascii="Menlo-Regular" w:hAnsi="Menlo-Regular" w:cs="Menlo-Regular"/>
+                <w:b/>
+                <w:bCs/>
+                <w:color w:val="0000FF"/>
+                <w:sz w:val="20"/>
+                <w:lang w:val="en-US"/>
+              </w:rPr>
+              <w:t>+</w:t>
+            </w:r>
+            <w:r>
+              <w:rPr>
+                <w:rFonts w:ascii="Menlo-Regular" w:hAnsi="Menlo-Regular" w:cs="Menlo-Regular"/>
+                <w:sz w:val="20"/>
+                <w:lang w:val="en-US"/>
+              </w:rPr>
+              <w:t xml:space="preserve"> </w:t>
+            </w:r>
+            <w:r>
+              <w:rPr>
+                <w:rFonts w:ascii="Menlo-Regular" w:hAnsi="Menlo-Regular" w:cs="Menlo-Regular"/>
+                <w:color w:val="036A07"/>
+                <w:sz w:val="20"/>
+                <w:lang w:val="en-US"/>
+              </w:rPr>
+              <w:t>'/public'</w:t>
+            </w:r>
+            <w:r>
+              <w:rPr>
+                <w:rFonts w:ascii="Menlo-Regular" w:hAnsi="Menlo-Regular" w:cs="Menlo-Regular"/>
+                <w:color w:val="000000"/>
+                <w:sz w:val="20"/>
+                <w:lang w:val="en-US"/>
+              </w:rPr>
+              <w:t>))</w:t>
+            </w:r>
+            <w:r>
+              <w:rPr>
+                <w:rFonts w:ascii="Menlo-Regular" w:hAnsi="Menlo-Regular" w:cs="Menlo-Regular"/>
+                <w:color w:val="000000"/>
+                <w:sz w:val="20"/>
+                <w:lang w:val="en-US"/>
+              </w:rPr>
+              <w:br/>
+              <w:t xml:space="preserve">             .use((req, res, next)</w:t>
+            </w:r>
+            <w:r>
+              <w:rPr>
+                <w:rFonts w:ascii="Menlo-Regular" w:hAnsi="Menlo-Regular" w:cs="Menlo-Regular"/>
+                <w:b/>
+                <w:bCs/>
+                <w:color w:val="0000FF"/>
+                <w:sz w:val="20"/>
+                <w:lang w:val="en-US"/>
+              </w:rPr>
+              <w:t>=&gt;</w:t>
+            </w:r>
+            <w:r>
+              <w:rPr>
+                <w:rFonts w:ascii="Menlo-Regular" w:hAnsi="Menlo-Regular" w:cs="Menlo-Regular"/>
+                <w:color w:val="000000"/>
+                <w:sz w:val="20"/>
+                <w:lang w:val="en-US"/>
+              </w:rPr>
+              <w:t>next());</w:t>
+            </w:r>
+            <w:r>
+              <w:rPr>
+                <w:rFonts w:ascii="Menlo-Regular" w:hAnsi="Menlo-Regular" w:cs="Menlo-Regular"/>
+                <w:sz w:val="20"/>
+                <w:lang w:val="en-US"/>
+              </w:rPr>
+              <w:t xml:space="preserve"> </w:t>
+            </w:r>
+            <w:r>
+              <w:rPr>
+                <w:rFonts w:ascii="Menlo-Regular" w:hAnsi="Menlo-Regular" w:cs="Menlo-Regular"/>
+                <w:color w:val="0066FF"/>
+                <w:sz w:val="20"/>
+                <w:lang w:val="en-US"/>
+              </w:rPr>
+              <w:t>//univers m/w</w:t>
+            </w:r>
+            <w:r>
+              <w:rPr>
+                <w:rFonts w:ascii="Menlo-Regular" w:hAnsi="Menlo-Regular" w:cs="Menlo-Regular"/>
+                <w:color w:val="0066FF"/>
+                <w:sz w:val="20"/>
+                <w:lang w:val="en-US"/>
+              </w:rPr>
+              <w:br/>
+            </w:r>
+            <w:r>
+              <w:rPr>
+                <w:rFonts w:ascii="Menlo-Regular" w:hAnsi="Menlo-Regular" w:cs="Menlo-Regular"/>
+                <w:color w:val="000000"/>
+                <w:sz w:val="20"/>
+                <w:lang w:val="en-US"/>
+              </w:rPr>
+              <w:t xml:space="preserve">          app.get(</w:t>
+            </w:r>
+            <w:r>
+              <w:rPr>
+                <w:rFonts w:ascii="Menlo-Regular" w:hAnsi="Menlo-Regular" w:cs="Menlo-Regular"/>
+                <w:color w:val="036A07"/>
+                <w:sz w:val="20"/>
+                <w:lang w:val="en-US"/>
+              </w:rPr>
+              <w:t>'/'</w:t>
+            </w:r>
+            <w:r>
+              <w:rPr>
+                <w:rFonts w:ascii="Menlo-Regular" w:hAnsi="Menlo-Regular" w:cs="Menlo-Regular"/>
+                <w:color w:val="000000"/>
+                <w:sz w:val="20"/>
+                <w:lang w:val="en-US"/>
+              </w:rPr>
+              <w:t>, (req, res)</w:t>
+            </w:r>
+            <w:r>
+              <w:rPr>
+                <w:rFonts w:ascii="Menlo-Regular" w:hAnsi="Menlo-Regular" w:cs="Menlo-Regular"/>
+                <w:sz w:val="20"/>
+                <w:lang w:val="en-US"/>
+              </w:rPr>
+              <w:t xml:space="preserve"> </w:t>
+            </w:r>
+            <w:r>
+              <w:rPr>
+                <w:rFonts w:ascii="Menlo-Regular" w:hAnsi="Menlo-Regular" w:cs="Menlo-Regular"/>
+                <w:b/>
+                <w:bCs/>
+                <w:color w:val="0000FF"/>
+                <w:sz w:val="20"/>
+                <w:lang w:val="en-US"/>
+              </w:rPr>
+              <w:t>=&gt;</w:t>
+            </w:r>
+            <w:r>
+              <w:rPr>
+                <w:rFonts w:ascii="Menlo-Regular" w:hAnsi="Menlo-Regular" w:cs="Menlo-Regular"/>
+                <w:sz w:val="20"/>
+                <w:lang w:val="en-US"/>
+              </w:rPr>
+              <w:t xml:space="preserve"> </w:t>
+            </w:r>
+            <w:r>
+              <w:rPr>
+                <w:rFonts w:ascii="Menlo-Regular" w:hAnsi="Menlo-Regular" w:cs="Menlo-Regular"/>
+                <w:color w:val="000000"/>
+                <w:sz w:val="20"/>
+                <w:lang w:val="en-US"/>
+              </w:rPr>
+              <w:t>{</w:t>
+            </w:r>
+            <w:r>
+              <w:rPr>
+                <w:rFonts w:ascii="Menlo-Regular" w:hAnsi="Menlo-Regular" w:cs="Menlo-Regular"/>
+                <w:color w:val="000000"/>
+                <w:sz w:val="20"/>
+                <w:lang w:val="en-US"/>
+              </w:rPr>
+              <w:br/>
+              <w:t xml:space="preserve">              res.send(</w:t>
+            </w:r>
+            <w:r>
+              <w:rPr>
+                <w:rFonts w:ascii="Menlo-Regular" w:hAnsi="Menlo-Regular" w:cs="Menlo-Regular"/>
+                <w:color w:val="036A07"/>
+                <w:sz w:val="20"/>
+                <w:lang w:val="en-US"/>
+              </w:rPr>
+              <w:t>'&lt;h1&gt;Welcome to Express!&lt;/h1&gt;'</w:t>
+            </w:r>
+            <w:r>
+              <w:rPr>
+                <w:rFonts w:ascii="Menlo-Regular" w:hAnsi="Menlo-Regular" w:cs="Menlo-Regular"/>
+                <w:color w:val="000000"/>
+                <w:sz w:val="20"/>
+                <w:lang w:val="en-US"/>
+              </w:rPr>
+              <w:t>);</w:t>
+            </w:r>
+            <w:r>
+              <w:rPr>
+                <w:rFonts w:ascii="Menlo-Regular" w:hAnsi="Menlo-Regular" w:cs="Menlo-Regular"/>
+                <w:color w:val="000000"/>
+                <w:sz w:val="20"/>
+                <w:lang w:val="en-US"/>
+              </w:rPr>
+              <w:br/>
+            </w:r>
+            <w:r>
+              <w:rPr>
+                <w:rFonts w:ascii="Menlo-Regular" w:hAnsi="Menlo-Regular" w:cs="Menlo-Regular"/>
+                <w:sz w:val="20"/>
+                <w:lang w:val="en-US"/>
+              </w:rPr>
+              <w:t xml:space="preserve">              </w:t>
+            </w:r>
+            <w:r>
+              <w:rPr>
+                <w:rFonts w:ascii="Menlo-Regular" w:hAnsi="Menlo-Regular" w:cs="Menlo-Regular"/>
+                <w:color w:val="0066FF"/>
+                <w:sz w:val="16"/>
+                <w:lang w:val="en-US"/>
+              </w:rPr>
+              <w:t>//res.sendFile(__dirname + '/index.html');  or res.redirect('/index.html');</w:t>
+            </w:r>
+            <w:r>
+              <w:rPr>
+                <w:rFonts w:ascii="Menlo-Regular" w:hAnsi="Menlo-Regular" w:cs="Menlo-Regular"/>
+                <w:color w:val="0066FF"/>
+                <w:sz w:val="20"/>
+                <w:lang w:val="en-US"/>
+              </w:rPr>
+              <w:br/>
+            </w:r>
+            <w:r>
+              <w:rPr>
+                <w:rFonts w:ascii="Menlo-Regular" w:hAnsi="Menlo-Regular" w:cs="Menlo-Regular"/>
+                <w:sz w:val="20"/>
+                <w:lang w:val="en-US"/>
+              </w:rPr>
+              <w:t xml:space="preserve">          </w:t>
+            </w:r>
+            <w:r>
+              <w:rPr>
+                <w:rFonts w:ascii="Menlo-Regular" w:hAnsi="Menlo-Regular" w:cs="Menlo-Regular"/>
+                <w:color w:val="000000"/>
+                <w:sz w:val="20"/>
+                <w:lang w:val="en-US"/>
+              </w:rPr>
+              <w:t xml:space="preserve">}); </w:t>
+            </w:r>
+            <w:r>
+              <w:rPr>
+                <w:rFonts w:ascii="Menlo-Regular" w:hAnsi="Menlo-Regular" w:cs="Menlo-Regular"/>
+                <w:color w:val="000000"/>
+                <w:sz w:val="20"/>
+                <w:lang w:val="en-US"/>
+              </w:rPr>
+              <w:br/>
+              <w:t xml:space="preserve">          app.get(</w:t>
+            </w:r>
+            <w:r>
+              <w:rPr>
+                <w:rFonts w:ascii="Menlo-Regular" w:hAnsi="Menlo-Regular" w:cs="Menlo-Regular"/>
+                <w:color w:val="036A07"/>
+                <w:sz w:val="20"/>
+                <w:lang w:val="en-US"/>
+              </w:rPr>
+              <w:t>'/api'</w:t>
+            </w:r>
+            <w:r>
+              <w:rPr>
+                <w:rFonts w:ascii="Menlo-Regular" w:hAnsi="Menlo-Regular" w:cs="Menlo-Regular"/>
+                <w:color w:val="000000"/>
+                <w:sz w:val="20"/>
+                <w:lang w:val="en-US"/>
+              </w:rPr>
+              <w:t>, (req, res)</w:t>
+            </w:r>
+            <w:r>
+              <w:rPr>
+                <w:rFonts w:ascii="Menlo-Regular" w:hAnsi="Menlo-Regular" w:cs="Menlo-Regular"/>
+                <w:sz w:val="20"/>
+                <w:lang w:val="en-US"/>
+              </w:rPr>
+              <w:t xml:space="preserve"> </w:t>
+            </w:r>
+            <w:r>
+              <w:rPr>
+                <w:rFonts w:ascii="Menlo-Regular" w:hAnsi="Menlo-Regular" w:cs="Menlo-Regular"/>
+                <w:b/>
+                <w:bCs/>
+                <w:color w:val="0000FF"/>
+                <w:sz w:val="20"/>
+                <w:lang w:val="en-US"/>
+              </w:rPr>
+              <w:t>=&gt;</w:t>
+            </w:r>
+            <w:r>
+              <w:rPr>
+                <w:rFonts w:ascii="Menlo-Regular" w:hAnsi="Menlo-Regular" w:cs="Menlo-Regular"/>
+                <w:sz w:val="20"/>
+                <w:lang w:val="en-US"/>
+              </w:rPr>
+              <w:t xml:space="preserve"> </w:t>
+            </w:r>
+            <w:r>
+              <w:rPr>
+                <w:rFonts w:ascii="Menlo-Regular" w:hAnsi="Menlo-Regular" w:cs="Menlo-Regular"/>
+                <w:color w:val="000000"/>
+                <w:sz w:val="20"/>
+                <w:lang w:val="en-US"/>
+              </w:rPr>
+              <w:t>{</w:t>
+            </w:r>
+            <w:r>
+              <w:rPr>
+                <w:rFonts w:ascii="Menlo-Regular" w:hAnsi="Menlo-Regular" w:cs="Menlo-Regular"/>
+                <w:color w:val="000000"/>
+                <w:sz w:val="20"/>
+                <w:lang w:val="en-US"/>
+              </w:rPr>
+              <w:br/>
+              <w:t xml:space="preserve">              </w:t>
+            </w:r>
+            <w:r>
+              <w:rPr>
+                <w:rFonts w:ascii="Menlo-Regular" w:hAnsi="Menlo-Regular" w:cs="Menlo-Regular"/>
+                <w:color w:val="000000"/>
+                <w:sz w:val="14"/>
+                <w:lang w:val="en-US"/>
+              </w:rPr>
+              <w:t>res.set({</w:t>
+            </w:r>
+            <w:r>
+              <w:rPr>
+                <w:rFonts w:ascii="Menlo-Regular" w:hAnsi="Menlo-Regular" w:cs="Menlo-Regular"/>
+                <w:color w:val="036A07"/>
+                <w:sz w:val="14"/>
+                <w:lang w:val="en-US"/>
+              </w:rPr>
+              <w:t>'Access-Control-Allow-Origin'</w:t>
+            </w:r>
+            <w:r>
+              <w:rPr>
+                <w:rFonts w:ascii="Menlo-Regular" w:hAnsi="Menlo-Regular" w:cs="Menlo-Regular"/>
+                <w:color w:val="000000"/>
+                <w:sz w:val="14"/>
+                <w:lang w:val="en-US"/>
+              </w:rPr>
+              <w:t xml:space="preserve">: </w:t>
+            </w:r>
+            <w:r>
+              <w:rPr>
+                <w:rFonts w:ascii="Menlo-Regular" w:hAnsi="Menlo-Regular" w:cs="Menlo-Regular"/>
+                <w:color w:val="036A07"/>
+                <w:sz w:val="14"/>
+                <w:lang w:val="en-US"/>
+              </w:rPr>
+              <w:t>'*'</w:t>
+            </w:r>
+            <w:r>
+              <w:rPr>
+                <w:rFonts w:ascii="Menlo-Regular" w:hAnsi="Menlo-Regular" w:cs="Menlo-Regular"/>
+                <w:color w:val="000000"/>
+                <w:sz w:val="14"/>
+                <w:lang w:val="en-US"/>
+              </w:rPr>
+              <w:t xml:space="preserve">, </w:t>
+            </w:r>
+            <w:r>
+              <w:rPr>
+                <w:rFonts w:ascii="Menlo-Regular" w:hAnsi="Menlo-Regular" w:cs="Menlo-Regular"/>
+                <w:color w:val="036A07"/>
+                <w:sz w:val="14"/>
+                <w:lang w:val="en-US"/>
+              </w:rPr>
+              <w:t>'elias'</w:t>
+            </w:r>
+            <w:r>
+              <w:rPr>
+                <w:rFonts w:ascii="Menlo-Regular" w:hAnsi="Menlo-Regular" w:cs="Menlo-Regular"/>
+                <w:color w:val="000000"/>
+                <w:sz w:val="14"/>
+                <w:lang w:val="en-US"/>
+              </w:rPr>
+              <w:t xml:space="preserve">: </w:t>
+            </w:r>
+            <w:r>
+              <w:rPr>
+                <w:rFonts w:ascii="Menlo-Regular" w:hAnsi="Menlo-Regular" w:cs="Menlo-Regular"/>
+                <w:color w:val="036A07"/>
+                <w:sz w:val="14"/>
+                <w:lang w:val="en-US"/>
+              </w:rPr>
+              <w:t>'goss'</w:t>
+            </w:r>
+            <w:r>
+              <w:rPr>
+                <w:rFonts w:ascii="Menlo-Regular" w:hAnsi="Menlo-Regular" w:cs="Menlo-Regular"/>
+                <w:color w:val="000000"/>
+                <w:sz w:val="14"/>
+                <w:lang w:val="en-US"/>
+              </w:rPr>
+              <w:t>});</w:t>
+            </w:r>
+            <w:r>
+              <w:rPr>
+                <w:rFonts w:ascii="Menlo-Regular" w:hAnsi="Menlo-Regular" w:cs="Menlo-Regular"/>
+                <w:sz w:val="14"/>
+                <w:lang w:val="en-US"/>
+              </w:rPr>
+              <w:t xml:space="preserve"> </w:t>
+            </w:r>
+            <w:r>
+              <w:rPr>
+                <w:rFonts w:ascii="Menlo-Regular" w:hAnsi="Menlo-Regular" w:cs="Menlo-Regular"/>
+                <w:color w:val="0066FF"/>
+                <w:sz w:val="14"/>
+                <w:lang w:val="en-US"/>
+              </w:rPr>
+              <w:t>//CORS - outer reqs</w:t>
+            </w:r>
+            <w:r>
+              <w:rPr>
+                <w:rFonts w:ascii="Menlo-Regular" w:hAnsi="Menlo-Regular" w:cs="Menlo-Regular"/>
+                <w:color w:val="0066FF"/>
+                <w:sz w:val="20"/>
+                <w:lang w:val="en-US"/>
+              </w:rPr>
+              <w:br/>
+            </w:r>
+            <w:r>
+              <w:rPr>
+                <w:rFonts w:ascii="Menlo-Regular" w:hAnsi="Menlo-Regular" w:cs="Menlo-Regular"/>
+                <w:color w:val="000000"/>
+                <w:sz w:val="20"/>
+                <w:lang w:val="en-US"/>
+              </w:rPr>
+              <w:t xml:space="preserve">              res.json({</w:t>
+            </w:r>
+            <w:r>
+              <w:rPr>
+                <w:rFonts w:ascii="Menlo-Regular" w:hAnsi="Menlo-Regular" w:cs="Menlo-Regular"/>
+                <w:color w:val="036A07"/>
+                <w:sz w:val="20"/>
+                <w:lang w:val="en-US"/>
+              </w:rPr>
+              <w:t>'gossApi'</w:t>
+            </w:r>
+            <w:r>
+              <w:rPr>
+                <w:rFonts w:ascii="Menlo-Regular" w:hAnsi="Menlo-Regular" w:cs="Menlo-Regular"/>
+                <w:color w:val="000000"/>
+                <w:sz w:val="20"/>
+                <w:lang w:val="en-US"/>
+              </w:rPr>
+              <w:t>:</w:t>
+            </w:r>
+            <w:r>
+              <w:rPr>
+                <w:rFonts w:ascii="Menlo-Regular" w:hAnsi="Menlo-Regular" w:cs="Menlo-Regular"/>
+                <w:color w:val="036A07"/>
+                <w:sz w:val="20"/>
+                <w:lang w:val="en-US"/>
+              </w:rPr>
+              <w:t>'started ok!'</w:t>
+            </w:r>
+            <w:r>
+              <w:rPr>
+                <w:rFonts w:ascii="Menlo-Regular" w:hAnsi="Menlo-Regular" w:cs="Menlo-Regular"/>
+                <w:color w:val="000000"/>
+                <w:sz w:val="20"/>
+                <w:lang w:val="en-US"/>
+              </w:rPr>
+              <w:t>});</w:t>
+            </w:r>
+            <w:r>
+              <w:rPr>
+                <w:rFonts w:ascii="Menlo-Regular" w:hAnsi="Menlo-Regular" w:cs="Menlo-Regular"/>
+                <w:color w:val="000000"/>
+                <w:sz w:val="20"/>
+                <w:lang w:val="en-US"/>
+              </w:rPr>
+              <w:br/>
+              <w:t xml:space="preserve">          }); </w:t>
+            </w:r>
+            <w:r>
+              <w:rPr>
+                <w:rFonts w:ascii="Menlo-Regular" w:hAnsi="Menlo-Regular" w:cs="Menlo-Regular"/>
+                <w:color w:val="000000"/>
+                <w:sz w:val="20"/>
+                <w:lang w:val="en-US"/>
+              </w:rPr>
+              <w:br/>
+              <w:t xml:space="preserve">                  </w:t>
+            </w:r>
+            <w:r>
+              <w:rPr>
+                <w:rFonts w:ascii="Menlo-Regular" w:hAnsi="Menlo-Regular" w:cs="Menlo-Regular"/>
+                <w:color w:val="000000"/>
+                <w:sz w:val="20"/>
+                <w:lang w:val="en-US"/>
+              </w:rPr>
+              <w:br/>
+              <w:t xml:space="preserve">          </w:t>
+            </w:r>
+            <w:r>
+              <w:rPr>
+                <w:rFonts w:ascii="Menlo-Regular" w:hAnsi="Menlo-Regular" w:cs="Menlo-Regular"/>
+                <w:color w:val="000000"/>
+                <w:sz w:val="16"/>
+                <w:lang w:val="en-US"/>
+              </w:rPr>
+              <w:t>app.listen(process.env.port</w:t>
+            </w:r>
+            <w:r>
+              <w:rPr>
+                <w:rFonts w:ascii="Menlo-Regular" w:hAnsi="Menlo-Regular" w:cs="Menlo-Regular"/>
+                <w:b/>
+                <w:bCs/>
+                <w:color w:val="0000FF"/>
+                <w:sz w:val="16"/>
+                <w:lang w:val="en-US"/>
+              </w:rPr>
+              <w:t>||</w:t>
+            </w:r>
+            <w:r>
+              <w:rPr>
+                <w:rFonts w:ascii="Menlo-Regular" w:hAnsi="Menlo-Regular" w:cs="Menlo-Regular"/>
+                <w:color w:val="000000"/>
+                <w:sz w:val="16"/>
+                <w:lang w:val="en-US"/>
+              </w:rPr>
+              <w:t>PORT,()</w:t>
+            </w:r>
+            <w:r>
+              <w:rPr>
+                <w:rFonts w:ascii="Menlo-Regular" w:hAnsi="Menlo-Regular" w:cs="Menlo-Regular"/>
+                <w:b/>
+                <w:bCs/>
+                <w:color w:val="0000FF"/>
+                <w:sz w:val="16"/>
+                <w:lang w:val="en-US"/>
+              </w:rPr>
+              <w:t>=&gt;</w:t>
+            </w:r>
+            <w:r>
+              <w:rPr>
+                <w:rFonts w:ascii="Menlo-Regular" w:hAnsi="Menlo-Regular" w:cs="Menlo-Regular"/>
+                <w:b/>
+                <w:bCs/>
+                <w:color w:val="06960E"/>
+                <w:sz w:val="16"/>
+                <w:lang w:val="en-US"/>
+              </w:rPr>
+              <w:t>console</w:t>
+            </w:r>
+            <w:r>
+              <w:rPr>
+                <w:rFonts w:ascii="Menlo-Regular" w:hAnsi="Menlo-Regular" w:cs="Menlo-Regular"/>
+                <w:color w:val="000000"/>
+                <w:sz w:val="16"/>
+                <w:lang w:val="en-US"/>
+              </w:rPr>
+              <w:t>.log(</w:t>
+            </w:r>
+            <w:r>
+              <w:rPr>
+                <w:rFonts w:ascii="Menlo-Regular" w:hAnsi="Menlo-Regular" w:cs="Menlo-Regular"/>
+                <w:color w:val="036A07"/>
+                <w:sz w:val="16"/>
+                <w:lang w:val="en-US"/>
+              </w:rPr>
+              <w:t>'--&gt; Port %d listening!'</w:t>
+            </w:r>
+            <w:r>
+              <w:rPr>
+                <w:rFonts w:ascii="Menlo-Regular" w:hAnsi="Menlo-Regular" w:cs="Menlo-Regular"/>
+                <w:color w:val="000000"/>
+                <w:sz w:val="16"/>
+                <w:lang w:val="en-US"/>
+              </w:rPr>
+              <w:t>,PORT));</w:t>
+            </w:r>
+            <w:r>
+              <w:rPr>
+                <w:rFonts w:ascii="Menlo-Regular" w:hAnsi="Menlo-Regular" w:cs="Menlo-Regular"/>
+                <w:color w:val="000000"/>
+                <w:sz w:val="20"/>
+                <w:lang w:val="en-US"/>
+              </w:rPr>
+              <w:br/>
+              <w:t xml:space="preserve">      };   </w:t>
+            </w:r>
+            <w:r>
+              <w:rPr>
+                <w:rFonts w:ascii="Menlo-Regular" w:hAnsi="Menlo-Regular" w:cs="Menlo-Regular"/>
+                <w:color w:val="000000"/>
+                <w:sz w:val="20"/>
+                <w:lang w:val="en-US"/>
+              </w:rPr>
+              <w:br/>
+              <w:t xml:space="preserve">    }</w:t>
+            </w:r>
+            <w:r>
+              <w:rPr>
+                <w:rFonts w:ascii="Menlo-Regular" w:hAnsi="Menlo-Regular" w:cs="Menlo-Regular"/>
+                <w:color w:val="000000"/>
+                <w:sz w:val="20"/>
+                <w:lang w:val="en-US"/>
+              </w:rPr>
+              <w:br/>
+              <w:t xml:space="preserve">  </w:t>
+            </w:r>
+            <w:r>
+              <w:rPr>
+                <w:rFonts w:ascii="Menlo-Regular" w:hAnsi="Menlo-Regular" w:cs="Menlo-Regular"/>
+                <w:b/>
+                <w:bCs/>
+                <w:color w:val="0000FF"/>
+                <w:sz w:val="20"/>
+                <w:lang w:val="en-US"/>
+              </w:rPr>
+              <w:t>return</w:t>
+            </w:r>
+            <w:r>
+              <w:rPr>
+                <w:rFonts w:ascii="Menlo-Regular" w:hAnsi="Menlo-Regular" w:cs="Menlo-Regular"/>
+                <w:sz w:val="20"/>
+                <w:lang w:val="en-US"/>
+              </w:rPr>
+              <w:t xml:space="preserve"> </w:t>
+            </w:r>
+            <w:r>
+              <w:rPr>
+                <w:rFonts w:ascii="Menlo-Regular" w:hAnsi="Menlo-Regular" w:cs="Menlo-Regular"/>
+                <w:b/>
+                <w:bCs/>
+                <w:color w:val="0000FF"/>
+                <w:sz w:val="20"/>
+                <w:lang w:val="en-US"/>
+              </w:rPr>
+              <w:t>new</w:t>
+            </w:r>
+            <w:r>
+              <w:rPr>
+                <w:rFonts w:ascii="Menlo-Regular" w:hAnsi="Menlo-Regular" w:cs="Menlo-Regular"/>
+                <w:sz w:val="20"/>
+                <w:lang w:val="en-US"/>
+              </w:rPr>
+              <w:t xml:space="preserve"> </w:t>
+            </w:r>
+            <w:r>
+              <w:rPr>
+                <w:rFonts w:ascii="Menlo-Regular" w:hAnsi="Menlo-Regular" w:cs="Menlo-Regular"/>
+                <w:b/>
+                <w:bCs/>
+                <w:color w:val="6D79DE"/>
+                <w:sz w:val="20"/>
+                <w:lang w:val="en-US"/>
+              </w:rPr>
+              <w:t>inner</w:t>
+            </w:r>
+            <w:r>
+              <w:rPr>
+                <w:rFonts w:ascii="Menlo-Regular" w:hAnsi="Menlo-Regular" w:cs="Menlo-Regular"/>
+                <w:color w:val="000000"/>
+                <w:sz w:val="20"/>
+                <w:lang w:val="en-US"/>
+              </w:rPr>
+              <w:t>;</w:t>
+            </w:r>
+            <w:r>
+              <w:rPr>
+                <w:rFonts w:ascii="Menlo-Regular" w:hAnsi="Menlo-Regular" w:cs="Menlo-Regular"/>
+                <w:color w:val="000000"/>
+                <w:sz w:val="20"/>
+                <w:lang w:val="en-US"/>
+              </w:rPr>
+              <w:br/>
+              <w:t>})();</w:t>
+            </w:r>
+            <w:r>
+              <w:rPr>
+                <w:rFonts w:ascii="Menlo-Regular" w:hAnsi="Menlo-Regular" w:cs="Menlo-Regular"/>
+                <w:color w:val="000000"/>
+                <w:sz w:val="20"/>
+                <w:lang w:val="en-US"/>
+              </w:rPr>
+              <w:br/>
+            </w:r>
+            <w:r>
+              <w:rPr>
+                <w:rFonts w:ascii="Menlo-Regular" w:hAnsi="Menlo-Regular" w:cs="Menlo-Regular"/>
+                <w:color w:val="000000"/>
+                <w:sz w:val="20"/>
+                <w:lang w:val="en-US"/>
+              </w:rPr>
+              <w:br/>
+            </w:r>
+            <w:r>
+              <w:rPr>
+                <w:rFonts w:ascii="Menlo-Regular" w:hAnsi="Menlo-Regular" w:cs="Menlo-Regular"/>
+                <w:color w:val="0066FF"/>
+                <w:sz w:val="20"/>
+                <w:lang w:val="en-US"/>
+              </w:rPr>
+              <w:t>//http://kodaktor.ru/express_temp - demo client, test CORS</w:t>
+            </w:r>
+            <w:r>
+              <w:rPr>
+                <w:rFonts w:ascii="Menlo-Regular" w:hAnsi="Menlo-Regular" w:cs="Menlo-Regular"/>
+                <w:color w:val="0066FF"/>
+                <w:sz w:val="20"/>
+                <w:lang w:val="en-US"/>
+              </w:rPr>
+              <w:br/>
+            </w:r>
+            <w:r>
+              <w:rPr>
+                <w:rFonts w:ascii="Menlo-Regular" w:hAnsi="Menlo-Regular" w:cs="Menlo-Regular"/>
+                <w:color w:val="000000"/>
+                <w:sz w:val="20"/>
+                <w:lang w:val="en-US"/>
+              </w:rPr>
+              <w:br/>
             </w:r>
           </w:p>
         </w:tc>
@@ -1527,1150 +2624,6 @@
             <w:tcW w:w="9565" w:type="dxa"/>
           </w:tcPr>
           <w:p>
-            <w:pPr>
-              <w:rPr>
-                <w:b/>
-                <w:lang w:val="en-US"/>
-              </w:rPr>
-            </w:pPr>
-            <w:r>
-              <w:rPr>
-                <w:b/>
-                <w:lang w:val="en-US"/>
-              </w:rPr>
-              <w:t>server.js</w:t>
-            </w:r>
-          </w:p>
-        </w:tc>
-      </w:tr>
-      <w:tr>
-        <w:tc>
-          <w:tcPr>
-            <w:tcW w:w="9565" w:type="dxa"/>
-          </w:tcPr>
-          <w:p>
-            <w:pPr>
-              <w:rPr>
-                <w:sz w:val="20"/>
-                <w:lang w:val="en-US"/>
-              </w:rPr>
-            </w:pPr>
-            <w:r>
-              <w:rPr>
-                <w:rFonts w:ascii="Menlo-Regular" w:hAnsi="Menlo-Regular" w:cs="Menlo-Regular"/>
-                <w:b/>
-                <w:bCs/>
-                <w:color w:val="0000FF"/>
-                <w:sz w:val="20"/>
-                <w:lang w:val="en-US"/>
-              </w:rPr>
-              <w:t>const</w:t>
-            </w:r>
-            <w:r>
-              <w:rPr>
-                <w:rFonts w:ascii="Menlo-Regular" w:hAnsi="Menlo-Regular" w:cs="Menlo-Regular"/>
-                <w:color w:val="000000"/>
-                <w:sz w:val="20"/>
-                <w:lang w:val="en-US"/>
-              </w:rPr>
-              <w:t xml:space="preserve"> PORT </w:t>
-            </w:r>
-            <w:r>
-              <w:rPr>
-                <w:rFonts w:ascii="Menlo-Regular" w:hAnsi="Menlo-Regular" w:cs="Menlo-Regular"/>
-                <w:b/>
-                <w:bCs/>
-                <w:color w:val="0000FF"/>
-                <w:sz w:val="20"/>
-                <w:lang w:val="en-US"/>
-              </w:rPr>
-              <w:t>=</w:t>
-            </w:r>
-            <w:r>
-              <w:rPr>
-                <w:rFonts w:ascii="Menlo-Regular" w:hAnsi="Menlo-Regular" w:cs="Menlo-Regular"/>
-                <w:sz w:val="20"/>
-                <w:lang w:val="en-US"/>
-              </w:rPr>
-              <w:t xml:space="preserve"> </w:t>
-            </w:r>
-            <w:r>
-              <w:rPr>
-                <w:rFonts w:ascii="Menlo-Regular" w:hAnsi="Menlo-Regular" w:cs="Menlo-Regular"/>
-                <w:color w:val="0000CD"/>
-                <w:sz w:val="20"/>
-                <w:lang w:val="en-US"/>
-              </w:rPr>
-              <w:t>5555</w:t>
-            </w:r>
-            <w:r>
-              <w:rPr>
-                <w:rFonts w:ascii="Menlo-Regular" w:hAnsi="Menlo-Regular" w:cs="Menlo-Regular"/>
-                <w:color w:val="000000"/>
-                <w:sz w:val="20"/>
-                <w:lang w:val="en-US"/>
-              </w:rPr>
-              <w:t>;</w:t>
-            </w:r>
-            <w:r>
-              <w:rPr>
-                <w:rFonts w:ascii="Menlo-Regular" w:hAnsi="Menlo-Regular" w:cs="Menlo-Regular"/>
-                <w:color w:val="000000"/>
-                <w:sz w:val="20"/>
-                <w:lang w:val="en-US"/>
-              </w:rPr>
-              <w:br/>
-            </w:r>
-            <w:r>
-              <w:rPr>
-                <w:rFonts w:ascii="Menlo-Regular" w:hAnsi="Menlo-Regular" w:cs="Menlo-Regular"/>
-                <w:b/>
-                <w:bCs/>
-                <w:color w:val="0000FF"/>
-                <w:sz w:val="20"/>
-                <w:lang w:val="en-US"/>
-              </w:rPr>
-              <w:t>var</w:t>
-            </w:r>
-            <w:r>
-              <w:rPr>
-                <w:rFonts w:ascii="Menlo-Regular" w:hAnsi="Menlo-Regular" w:cs="Menlo-Regular"/>
-                <w:color w:val="000000"/>
-                <w:sz w:val="20"/>
-                <w:lang w:val="en-US"/>
-              </w:rPr>
-              <w:t xml:space="preserve">   express </w:t>
-            </w:r>
-            <w:r>
-              <w:rPr>
-                <w:rFonts w:ascii="Menlo-Regular" w:hAnsi="Menlo-Regular" w:cs="Menlo-Regular"/>
-                <w:b/>
-                <w:bCs/>
-                <w:color w:val="0000FF"/>
-                <w:sz w:val="20"/>
-                <w:lang w:val="en-US"/>
-              </w:rPr>
-              <w:t>=</w:t>
-            </w:r>
-            <w:r>
-              <w:rPr>
-                <w:rFonts w:ascii="Menlo-Regular" w:hAnsi="Menlo-Regular" w:cs="Menlo-Regular"/>
-                <w:sz w:val="20"/>
-                <w:lang w:val="en-US"/>
-              </w:rPr>
-              <w:t xml:space="preserve"> </w:t>
-            </w:r>
-            <w:r>
-              <w:rPr>
-                <w:rFonts w:ascii="Menlo-Regular" w:hAnsi="Menlo-Regular" w:cs="Menlo-Regular"/>
-                <w:color w:val="000000"/>
-                <w:sz w:val="20"/>
-                <w:lang w:val="en-US"/>
-              </w:rPr>
-              <w:t>require(</w:t>
-            </w:r>
-            <w:r>
-              <w:rPr>
-                <w:rFonts w:ascii="Menlo-Regular" w:hAnsi="Menlo-Regular" w:cs="Menlo-Regular"/>
-                <w:color w:val="036A07"/>
-                <w:sz w:val="20"/>
-                <w:lang w:val="en-US"/>
-              </w:rPr>
-              <w:t>'express'</w:t>
-            </w:r>
-            <w:r>
-              <w:rPr>
-                <w:rFonts w:ascii="Menlo-Regular" w:hAnsi="Menlo-Regular" w:cs="Menlo-Regular"/>
-                <w:color w:val="000000"/>
-                <w:sz w:val="20"/>
-                <w:lang w:val="en-US"/>
-              </w:rPr>
-              <w:t>),</w:t>
-            </w:r>
-            <w:r>
-              <w:rPr>
-                <w:rFonts w:ascii="Menlo-Regular" w:hAnsi="Menlo-Regular" w:cs="Menlo-Regular"/>
-                <w:color w:val="000000"/>
-                <w:sz w:val="20"/>
-                <w:lang w:val="en-US"/>
-              </w:rPr>
-              <w:br/>
-              <w:t xml:space="preserve">      app </w:t>
-            </w:r>
-            <w:r>
-              <w:rPr>
-                <w:rFonts w:ascii="Menlo-Regular" w:hAnsi="Menlo-Regular" w:cs="Menlo-Regular"/>
-                <w:b/>
-                <w:bCs/>
-                <w:color w:val="0000FF"/>
-                <w:sz w:val="20"/>
-                <w:lang w:val="en-US"/>
-              </w:rPr>
-              <w:t>=</w:t>
-            </w:r>
-            <w:r>
-              <w:rPr>
-                <w:rFonts w:ascii="Menlo-Regular" w:hAnsi="Menlo-Regular" w:cs="Menlo-Regular"/>
-                <w:sz w:val="20"/>
-                <w:lang w:val="en-US"/>
-              </w:rPr>
-              <w:t xml:space="preserve"> </w:t>
-            </w:r>
-            <w:r>
-              <w:rPr>
-                <w:rFonts w:ascii="Menlo-Regular" w:hAnsi="Menlo-Regular" w:cs="Menlo-Regular"/>
-                <w:color w:val="000000"/>
-                <w:sz w:val="20"/>
-                <w:lang w:val="en-US"/>
-              </w:rPr>
-              <w:t>express();</w:t>
-            </w:r>
-            <w:r>
-              <w:rPr>
-                <w:rFonts w:ascii="Menlo-Regular" w:hAnsi="Menlo-Regular" w:cs="Menlo-Regular"/>
-                <w:color w:val="000000"/>
-                <w:sz w:val="20"/>
-                <w:lang w:val="en-US"/>
-              </w:rPr>
-              <w:br/>
-              <w:t xml:space="preserve">     </w:t>
-            </w:r>
-            <w:r>
-              <w:rPr>
-                <w:rFonts w:ascii="Menlo-Regular" w:hAnsi="Menlo-Regular" w:cs="Menlo-Regular"/>
-                <w:color w:val="000000"/>
-                <w:sz w:val="20"/>
-                <w:lang w:val="en-US"/>
-              </w:rPr>
-              <w:br/>
-              <w:t xml:space="preserve">module.exports </w:t>
-            </w:r>
-            <w:r>
-              <w:rPr>
-                <w:rFonts w:ascii="Menlo-Regular" w:hAnsi="Menlo-Regular" w:cs="Menlo-Regular"/>
-                <w:b/>
-                <w:bCs/>
-                <w:color w:val="0000FF"/>
-                <w:sz w:val="20"/>
-                <w:lang w:val="en-US"/>
-              </w:rPr>
-              <w:t>=</w:t>
-            </w:r>
-            <w:r>
-              <w:rPr>
-                <w:rFonts w:ascii="Menlo-Regular" w:hAnsi="Menlo-Regular" w:cs="Menlo-Regular"/>
-                <w:sz w:val="20"/>
-                <w:lang w:val="en-US"/>
-              </w:rPr>
-              <w:t xml:space="preserve"> </w:t>
-            </w:r>
-            <w:r>
-              <w:rPr>
-                <w:rFonts w:ascii="Menlo-Regular" w:hAnsi="Menlo-Regular" w:cs="Menlo-Regular"/>
-                <w:color w:val="000000"/>
-                <w:sz w:val="20"/>
-                <w:lang w:val="en-US"/>
-              </w:rPr>
-              <w:t>(()</w:t>
-            </w:r>
-            <w:r>
-              <w:rPr>
-                <w:rFonts w:ascii="Menlo-Regular" w:hAnsi="Menlo-Regular" w:cs="Menlo-Regular"/>
-                <w:b/>
-                <w:bCs/>
-                <w:color w:val="0000FF"/>
-                <w:sz w:val="20"/>
-                <w:lang w:val="en-US"/>
-              </w:rPr>
-              <w:t>=&gt;</w:t>
-            </w:r>
-            <w:r>
-              <w:rPr>
-                <w:rFonts w:ascii="Menlo-Regular" w:hAnsi="Menlo-Regular" w:cs="Menlo-Regular"/>
-                <w:color w:val="000000"/>
-                <w:sz w:val="20"/>
-                <w:lang w:val="en-US"/>
-              </w:rPr>
-              <w:t>{</w:t>
-            </w:r>
-            <w:r>
-              <w:rPr>
-                <w:rFonts w:ascii="Menlo-Regular" w:hAnsi="Menlo-Regular" w:cs="Menlo-Regular"/>
-                <w:color w:val="000000"/>
-                <w:sz w:val="20"/>
-                <w:lang w:val="en-US"/>
-              </w:rPr>
-              <w:br/>
-              <w:t xml:space="preserve">   </w:t>
-            </w:r>
-            <w:r>
-              <w:rPr>
-                <w:rFonts w:ascii="Menlo-Regular" w:hAnsi="Menlo-Regular" w:cs="Menlo-Regular"/>
-                <w:b/>
-                <w:bCs/>
-                <w:color w:val="0000FF"/>
-                <w:sz w:val="20"/>
-                <w:lang w:val="en-US"/>
-              </w:rPr>
-              <w:t>function</w:t>
-            </w:r>
-            <w:r>
-              <w:rPr>
-                <w:rFonts w:ascii="Menlo-Regular" w:hAnsi="Menlo-Regular" w:cs="Menlo-Regular"/>
-                <w:sz w:val="20"/>
-                <w:lang w:val="en-US"/>
-              </w:rPr>
-              <w:t xml:space="preserve"> </w:t>
-            </w:r>
-            <w:r>
-              <w:rPr>
-                <w:rFonts w:ascii="Menlo-Regular" w:hAnsi="Menlo-Regular" w:cs="Menlo-Regular"/>
-                <w:b/>
-                <w:bCs/>
-                <w:color w:val="0000A2"/>
-                <w:sz w:val="20"/>
-                <w:lang w:val="en-US"/>
-              </w:rPr>
-              <w:t>inner</w:t>
-            </w:r>
-            <w:r>
-              <w:rPr>
-                <w:rFonts w:ascii="Menlo-Regular" w:hAnsi="Menlo-Regular" w:cs="Menlo-Regular"/>
-                <w:color w:val="000000"/>
-                <w:sz w:val="20"/>
-                <w:lang w:val="en-US"/>
-              </w:rPr>
-              <w:t>(){</w:t>
-            </w:r>
-            <w:r>
-              <w:rPr>
-                <w:rFonts w:ascii="Menlo-Regular" w:hAnsi="Menlo-Regular" w:cs="Menlo-Regular"/>
-                <w:color w:val="000000"/>
-                <w:sz w:val="20"/>
-                <w:lang w:val="en-US"/>
-              </w:rPr>
-              <w:br/>
-              <w:t xml:space="preserve">      </w:t>
-            </w:r>
-            <w:r>
-              <w:rPr>
-                <w:rFonts w:ascii="Menlo-Regular" w:hAnsi="Menlo-Regular" w:cs="Menlo-Regular"/>
-                <w:color w:val="318495"/>
-                <w:sz w:val="20"/>
-                <w:lang w:val="en-US"/>
-              </w:rPr>
-              <w:t>this</w:t>
-            </w:r>
-            <w:r>
-              <w:rPr>
-                <w:rFonts w:ascii="Menlo-Regular" w:hAnsi="Menlo-Regular" w:cs="Menlo-Regular"/>
-                <w:color w:val="000000"/>
-                <w:sz w:val="20"/>
-                <w:lang w:val="en-US"/>
-              </w:rPr>
-              <w:t xml:space="preserve">.start </w:t>
-            </w:r>
-            <w:r>
-              <w:rPr>
-                <w:rFonts w:ascii="Menlo-Regular" w:hAnsi="Menlo-Regular" w:cs="Menlo-Regular"/>
-                <w:b/>
-                <w:bCs/>
-                <w:color w:val="0000FF"/>
-                <w:sz w:val="20"/>
-                <w:lang w:val="en-US"/>
-              </w:rPr>
-              <w:t>=</w:t>
-            </w:r>
-            <w:r>
-              <w:rPr>
-                <w:rFonts w:ascii="Menlo-Regular" w:hAnsi="Menlo-Regular" w:cs="Menlo-Regular"/>
-                <w:color w:val="000000"/>
-                <w:sz w:val="20"/>
-                <w:lang w:val="en-US"/>
-              </w:rPr>
-              <w:t xml:space="preserve"> whatToDo</w:t>
-            </w:r>
-            <w:r>
-              <w:rPr>
-                <w:rFonts w:ascii="Menlo-Regular" w:hAnsi="Menlo-Regular" w:cs="Menlo-Regular"/>
-                <w:b/>
-                <w:bCs/>
-                <w:color w:val="0000FF"/>
-                <w:sz w:val="20"/>
-                <w:lang w:val="en-US"/>
-              </w:rPr>
-              <w:t>=&gt;</w:t>
-            </w:r>
-            <w:r>
-              <w:rPr>
-                <w:rFonts w:ascii="Menlo-Regular" w:hAnsi="Menlo-Regular" w:cs="Menlo-Regular"/>
-                <w:color w:val="000000"/>
-                <w:sz w:val="20"/>
-                <w:lang w:val="en-US"/>
-              </w:rPr>
-              <w:t>{</w:t>
-            </w:r>
-            <w:r>
-              <w:rPr>
-                <w:rFonts w:ascii="Menlo-Regular" w:hAnsi="Menlo-Regular" w:cs="Menlo-Regular"/>
-                <w:color w:val="000000"/>
-                <w:sz w:val="20"/>
-                <w:lang w:val="en-US"/>
-              </w:rPr>
-              <w:br/>
-              <w:t xml:space="preserve">          app.use(express.static(__dirname </w:t>
-            </w:r>
-            <w:r>
-              <w:rPr>
-                <w:rFonts w:ascii="Menlo-Regular" w:hAnsi="Menlo-Regular" w:cs="Menlo-Regular"/>
-                <w:b/>
-                <w:bCs/>
-                <w:color w:val="0000FF"/>
-                <w:sz w:val="20"/>
-                <w:lang w:val="en-US"/>
-              </w:rPr>
-              <w:t>+</w:t>
-            </w:r>
-            <w:r>
-              <w:rPr>
-                <w:rFonts w:ascii="Menlo-Regular" w:hAnsi="Menlo-Regular" w:cs="Menlo-Regular"/>
-                <w:sz w:val="20"/>
-                <w:lang w:val="en-US"/>
-              </w:rPr>
-              <w:t xml:space="preserve"> </w:t>
-            </w:r>
-            <w:r>
-              <w:rPr>
-                <w:rFonts w:ascii="Menlo-Regular" w:hAnsi="Menlo-Regular" w:cs="Menlo-Regular"/>
-                <w:color w:val="036A07"/>
-                <w:sz w:val="20"/>
-                <w:lang w:val="en-US"/>
-              </w:rPr>
-              <w:t>'/public'</w:t>
-            </w:r>
-            <w:r>
-              <w:rPr>
-                <w:rFonts w:ascii="Menlo-Regular" w:hAnsi="Menlo-Regular" w:cs="Menlo-Regular"/>
-                <w:color w:val="000000"/>
-                <w:sz w:val="20"/>
-                <w:lang w:val="en-US"/>
-              </w:rPr>
-              <w:t>))</w:t>
-            </w:r>
-            <w:r>
-              <w:rPr>
-                <w:rFonts w:ascii="Menlo-Regular" w:hAnsi="Menlo-Regular" w:cs="Menlo-Regular"/>
-                <w:color w:val="000000"/>
-                <w:sz w:val="20"/>
-                <w:lang w:val="en-US"/>
-              </w:rPr>
-              <w:br/>
-              <w:t xml:space="preserve">             .use((req, res, next)</w:t>
-            </w:r>
-            <w:r>
-              <w:rPr>
-                <w:rFonts w:ascii="Menlo-Regular" w:hAnsi="Menlo-Regular" w:cs="Menlo-Regular"/>
-                <w:b/>
-                <w:bCs/>
-                <w:color w:val="0000FF"/>
-                <w:sz w:val="20"/>
-                <w:lang w:val="en-US"/>
-              </w:rPr>
-              <w:t>=&gt;</w:t>
-            </w:r>
-            <w:r>
-              <w:rPr>
-                <w:rFonts w:ascii="Menlo-Regular" w:hAnsi="Menlo-Regular" w:cs="Menlo-Regular"/>
-                <w:color w:val="000000"/>
-                <w:sz w:val="20"/>
-                <w:lang w:val="en-US"/>
-              </w:rPr>
-              <w:t>next());</w:t>
-            </w:r>
-            <w:r>
-              <w:rPr>
-                <w:rFonts w:ascii="Menlo-Regular" w:hAnsi="Menlo-Regular" w:cs="Menlo-Regular"/>
-                <w:sz w:val="20"/>
-                <w:lang w:val="en-US"/>
-              </w:rPr>
-              <w:t xml:space="preserve"> </w:t>
-            </w:r>
-            <w:r>
-              <w:rPr>
-                <w:rFonts w:ascii="Menlo-Regular" w:hAnsi="Menlo-Regular" w:cs="Menlo-Regular"/>
-                <w:color w:val="0066FF"/>
-                <w:sz w:val="20"/>
-                <w:lang w:val="en-US"/>
-              </w:rPr>
-              <w:t>//univers m/w</w:t>
-            </w:r>
-            <w:r>
-              <w:rPr>
-                <w:rFonts w:ascii="Menlo-Regular" w:hAnsi="Menlo-Regular" w:cs="Menlo-Regular"/>
-                <w:color w:val="0066FF"/>
-                <w:sz w:val="20"/>
-                <w:lang w:val="en-US"/>
-              </w:rPr>
-              <w:br/>
-            </w:r>
-            <w:r>
-              <w:rPr>
-                <w:rFonts w:ascii="Menlo-Regular" w:hAnsi="Menlo-Regular" w:cs="Menlo-Regular"/>
-                <w:color w:val="000000"/>
-                <w:sz w:val="20"/>
-                <w:lang w:val="en-US"/>
-              </w:rPr>
-              <w:t xml:space="preserve">          app.get(</w:t>
-            </w:r>
-            <w:r>
-              <w:rPr>
-                <w:rFonts w:ascii="Menlo-Regular" w:hAnsi="Menlo-Regular" w:cs="Menlo-Regular"/>
-                <w:color w:val="036A07"/>
-                <w:sz w:val="20"/>
-                <w:lang w:val="en-US"/>
-              </w:rPr>
-              <w:t>'/'</w:t>
-            </w:r>
-            <w:r>
-              <w:rPr>
-                <w:rFonts w:ascii="Menlo-Regular" w:hAnsi="Menlo-Regular" w:cs="Menlo-Regular"/>
-                <w:color w:val="000000"/>
-                <w:sz w:val="20"/>
-                <w:lang w:val="en-US"/>
-              </w:rPr>
-              <w:t>, (req, res)</w:t>
-            </w:r>
-            <w:r>
-              <w:rPr>
-                <w:rFonts w:ascii="Menlo-Regular" w:hAnsi="Menlo-Regular" w:cs="Menlo-Regular"/>
-                <w:sz w:val="20"/>
-                <w:lang w:val="en-US"/>
-              </w:rPr>
-              <w:t xml:space="preserve"> </w:t>
-            </w:r>
-            <w:r>
-              <w:rPr>
-                <w:rFonts w:ascii="Menlo-Regular" w:hAnsi="Menlo-Regular" w:cs="Menlo-Regular"/>
-                <w:b/>
-                <w:bCs/>
-                <w:color w:val="0000FF"/>
-                <w:sz w:val="20"/>
-                <w:lang w:val="en-US"/>
-              </w:rPr>
-              <w:t>=&gt;</w:t>
-            </w:r>
-            <w:r>
-              <w:rPr>
-                <w:rFonts w:ascii="Menlo-Regular" w:hAnsi="Menlo-Regular" w:cs="Menlo-Regular"/>
-                <w:sz w:val="20"/>
-                <w:lang w:val="en-US"/>
-              </w:rPr>
-              <w:t xml:space="preserve"> </w:t>
-            </w:r>
-            <w:r>
-              <w:rPr>
-                <w:rFonts w:ascii="Menlo-Regular" w:hAnsi="Menlo-Regular" w:cs="Menlo-Regular"/>
-                <w:color w:val="000000"/>
-                <w:sz w:val="20"/>
-                <w:lang w:val="en-US"/>
-              </w:rPr>
-              <w:t>{</w:t>
-            </w:r>
-            <w:r>
-              <w:rPr>
-                <w:rFonts w:ascii="Menlo-Regular" w:hAnsi="Menlo-Regular" w:cs="Menlo-Regular"/>
-                <w:color w:val="000000"/>
-                <w:sz w:val="20"/>
-                <w:lang w:val="en-US"/>
-              </w:rPr>
-              <w:br/>
-              <w:t xml:space="preserve">              res.send(</w:t>
-            </w:r>
-            <w:r>
-              <w:rPr>
-                <w:rFonts w:ascii="Menlo-Regular" w:hAnsi="Menlo-Regular" w:cs="Menlo-Regular"/>
-                <w:color w:val="036A07"/>
-                <w:sz w:val="20"/>
-                <w:lang w:val="en-US"/>
-              </w:rPr>
-              <w:t>'&lt;h1&gt;Welcome to Express!&lt;/h1&gt;'</w:t>
-            </w:r>
-            <w:r>
-              <w:rPr>
-                <w:rFonts w:ascii="Menlo-Regular" w:hAnsi="Menlo-Regular" w:cs="Menlo-Regular"/>
-                <w:color w:val="000000"/>
-                <w:sz w:val="20"/>
-                <w:lang w:val="en-US"/>
-              </w:rPr>
-              <w:t>);</w:t>
-            </w:r>
-            <w:r>
-              <w:rPr>
-                <w:rFonts w:ascii="Menlo-Regular" w:hAnsi="Menlo-Regular" w:cs="Menlo-Regular"/>
-                <w:color w:val="000000"/>
-                <w:sz w:val="20"/>
-                <w:lang w:val="en-US"/>
-              </w:rPr>
-              <w:br/>
-            </w:r>
-            <w:r>
-              <w:rPr>
-                <w:rFonts w:ascii="Menlo-Regular" w:hAnsi="Menlo-Regular" w:cs="Menlo-Regular"/>
-                <w:sz w:val="20"/>
-                <w:lang w:val="en-US"/>
-              </w:rPr>
-              <w:t xml:space="preserve">              </w:t>
-            </w:r>
-            <w:r>
-              <w:rPr>
-                <w:rFonts w:ascii="Menlo-Regular" w:hAnsi="Menlo-Regular" w:cs="Menlo-Regular"/>
-                <w:color w:val="0066FF"/>
-                <w:sz w:val="16"/>
-                <w:lang w:val="en-US"/>
-              </w:rPr>
-              <w:t>//res.sendFile(__dirname + '/index.html');  or res.redirect('/index.html');</w:t>
-            </w:r>
-            <w:r>
-              <w:rPr>
-                <w:rFonts w:ascii="Menlo-Regular" w:hAnsi="Menlo-Regular" w:cs="Menlo-Regular"/>
-                <w:color w:val="0066FF"/>
-                <w:sz w:val="20"/>
-                <w:lang w:val="en-US"/>
-              </w:rPr>
-              <w:br/>
-            </w:r>
-            <w:r>
-              <w:rPr>
-                <w:rFonts w:ascii="Menlo-Regular" w:hAnsi="Menlo-Regular" w:cs="Menlo-Regular"/>
-                <w:sz w:val="20"/>
-                <w:lang w:val="en-US"/>
-              </w:rPr>
-              <w:t xml:space="preserve">          </w:t>
-            </w:r>
-            <w:r>
-              <w:rPr>
-                <w:rFonts w:ascii="Menlo-Regular" w:hAnsi="Menlo-Regular" w:cs="Menlo-Regular"/>
-                <w:color w:val="000000"/>
-                <w:sz w:val="20"/>
-                <w:lang w:val="en-US"/>
-              </w:rPr>
-              <w:t xml:space="preserve">}); </w:t>
-            </w:r>
-            <w:r>
-              <w:rPr>
-                <w:rFonts w:ascii="Menlo-Regular" w:hAnsi="Menlo-Regular" w:cs="Menlo-Regular"/>
-                <w:color w:val="000000"/>
-                <w:sz w:val="20"/>
-                <w:lang w:val="en-US"/>
-              </w:rPr>
-              <w:br/>
-              <w:t xml:space="preserve">          app.get(</w:t>
-            </w:r>
-            <w:r>
-              <w:rPr>
-                <w:rFonts w:ascii="Menlo-Regular" w:hAnsi="Menlo-Regular" w:cs="Menlo-Regular"/>
-                <w:color w:val="036A07"/>
-                <w:sz w:val="20"/>
-                <w:lang w:val="en-US"/>
-              </w:rPr>
-              <w:t>'/api'</w:t>
-            </w:r>
-            <w:r>
-              <w:rPr>
-                <w:rFonts w:ascii="Menlo-Regular" w:hAnsi="Menlo-Regular" w:cs="Menlo-Regular"/>
-                <w:color w:val="000000"/>
-                <w:sz w:val="20"/>
-                <w:lang w:val="en-US"/>
-              </w:rPr>
-              <w:t>, (req, res)</w:t>
-            </w:r>
-            <w:r>
-              <w:rPr>
-                <w:rFonts w:ascii="Menlo-Regular" w:hAnsi="Menlo-Regular" w:cs="Menlo-Regular"/>
-                <w:sz w:val="20"/>
-                <w:lang w:val="en-US"/>
-              </w:rPr>
-              <w:t xml:space="preserve"> </w:t>
-            </w:r>
-            <w:r>
-              <w:rPr>
-                <w:rFonts w:ascii="Menlo-Regular" w:hAnsi="Menlo-Regular" w:cs="Menlo-Regular"/>
-                <w:b/>
-                <w:bCs/>
-                <w:color w:val="0000FF"/>
-                <w:sz w:val="20"/>
-                <w:lang w:val="en-US"/>
-              </w:rPr>
-              <w:t>=&gt;</w:t>
-            </w:r>
-            <w:r>
-              <w:rPr>
-                <w:rFonts w:ascii="Menlo-Regular" w:hAnsi="Menlo-Regular" w:cs="Menlo-Regular"/>
-                <w:sz w:val="20"/>
-                <w:lang w:val="en-US"/>
-              </w:rPr>
-              <w:t xml:space="preserve"> </w:t>
-            </w:r>
-            <w:r>
-              <w:rPr>
-                <w:rFonts w:ascii="Menlo-Regular" w:hAnsi="Menlo-Regular" w:cs="Menlo-Regular"/>
-                <w:color w:val="000000"/>
-                <w:sz w:val="20"/>
-                <w:lang w:val="en-US"/>
-              </w:rPr>
-              <w:t>{</w:t>
-            </w:r>
-            <w:r>
-              <w:rPr>
-                <w:rFonts w:ascii="Menlo-Regular" w:hAnsi="Menlo-Regular" w:cs="Menlo-Regular"/>
-                <w:color w:val="000000"/>
-                <w:sz w:val="20"/>
-                <w:lang w:val="en-US"/>
-              </w:rPr>
-              <w:br/>
-              <w:t xml:space="preserve">              </w:t>
-            </w:r>
-            <w:r>
-              <w:rPr>
-                <w:rFonts w:ascii="Menlo-Regular" w:hAnsi="Menlo-Regular" w:cs="Menlo-Regular"/>
-                <w:color w:val="000000"/>
-                <w:sz w:val="14"/>
-                <w:lang w:val="en-US"/>
-              </w:rPr>
-              <w:t>res.set({</w:t>
-            </w:r>
-            <w:r>
-              <w:rPr>
-                <w:rFonts w:ascii="Menlo-Regular" w:hAnsi="Menlo-Regular" w:cs="Menlo-Regular"/>
-                <w:color w:val="036A07"/>
-                <w:sz w:val="14"/>
-                <w:lang w:val="en-US"/>
-              </w:rPr>
-              <w:t>'Access-Control-Allow-Origin'</w:t>
-            </w:r>
-            <w:r>
-              <w:rPr>
-                <w:rFonts w:ascii="Menlo-Regular" w:hAnsi="Menlo-Regular" w:cs="Menlo-Regular"/>
-                <w:color w:val="000000"/>
-                <w:sz w:val="14"/>
-                <w:lang w:val="en-US"/>
-              </w:rPr>
-              <w:t xml:space="preserve">: </w:t>
-            </w:r>
-            <w:r>
-              <w:rPr>
-                <w:rFonts w:ascii="Menlo-Regular" w:hAnsi="Menlo-Regular" w:cs="Menlo-Regular"/>
-                <w:color w:val="036A07"/>
-                <w:sz w:val="14"/>
-                <w:lang w:val="en-US"/>
-              </w:rPr>
-              <w:t>'*'</w:t>
-            </w:r>
-            <w:r>
-              <w:rPr>
-                <w:rFonts w:ascii="Menlo-Regular" w:hAnsi="Menlo-Regular" w:cs="Menlo-Regular"/>
-                <w:color w:val="000000"/>
-                <w:sz w:val="14"/>
-                <w:lang w:val="en-US"/>
-              </w:rPr>
-              <w:t xml:space="preserve">, </w:t>
-            </w:r>
-            <w:r>
-              <w:rPr>
-                <w:rFonts w:ascii="Menlo-Regular" w:hAnsi="Menlo-Regular" w:cs="Menlo-Regular"/>
-                <w:color w:val="036A07"/>
-                <w:sz w:val="14"/>
-                <w:lang w:val="en-US"/>
-              </w:rPr>
-              <w:t>'elias'</w:t>
-            </w:r>
-            <w:r>
-              <w:rPr>
-                <w:rFonts w:ascii="Menlo-Regular" w:hAnsi="Menlo-Regular" w:cs="Menlo-Regular"/>
-                <w:color w:val="000000"/>
-                <w:sz w:val="14"/>
-                <w:lang w:val="en-US"/>
-              </w:rPr>
-              <w:t xml:space="preserve">: </w:t>
-            </w:r>
-            <w:r>
-              <w:rPr>
-                <w:rFonts w:ascii="Menlo-Regular" w:hAnsi="Menlo-Regular" w:cs="Menlo-Regular"/>
-                <w:color w:val="036A07"/>
-                <w:sz w:val="14"/>
-                <w:lang w:val="en-US"/>
-              </w:rPr>
-              <w:t>'goss'</w:t>
-            </w:r>
-            <w:r>
-              <w:rPr>
-                <w:rFonts w:ascii="Menlo-Regular" w:hAnsi="Menlo-Regular" w:cs="Menlo-Regular"/>
-                <w:color w:val="000000"/>
-                <w:sz w:val="14"/>
-                <w:lang w:val="en-US"/>
-              </w:rPr>
-              <w:t>});</w:t>
-            </w:r>
-            <w:r>
-              <w:rPr>
-                <w:rFonts w:ascii="Menlo-Regular" w:hAnsi="Menlo-Regular" w:cs="Menlo-Regular"/>
-                <w:sz w:val="14"/>
-                <w:lang w:val="en-US"/>
-              </w:rPr>
-              <w:t xml:space="preserve"> </w:t>
-            </w:r>
-            <w:r>
-              <w:rPr>
-                <w:rFonts w:ascii="Menlo-Regular" w:hAnsi="Menlo-Regular" w:cs="Menlo-Regular"/>
-                <w:color w:val="0066FF"/>
-                <w:sz w:val="14"/>
-                <w:lang w:val="en-US"/>
-              </w:rPr>
-              <w:t>//CORS - outer reqs</w:t>
-            </w:r>
-            <w:r>
-              <w:rPr>
-                <w:rFonts w:ascii="Menlo-Regular" w:hAnsi="Menlo-Regular" w:cs="Menlo-Regular"/>
-                <w:color w:val="0066FF"/>
-                <w:sz w:val="20"/>
-                <w:lang w:val="en-US"/>
-              </w:rPr>
-              <w:br/>
-            </w:r>
-            <w:r>
-              <w:rPr>
-                <w:rFonts w:ascii="Menlo-Regular" w:hAnsi="Menlo-Regular" w:cs="Menlo-Regular"/>
-                <w:color w:val="000000"/>
-                <w:sz w:val="20"/>
-                <w:lang w:val="en-US"/>
-              </w:rPr>
-              <w:t xml:space="preserve">              res.json({</w:t>
-            </w:r>
-            <w:r>
-              <w:rPr>
-                <w:rFonts w:ascii="Menlo-Regular" w:hAnsi="Menlo-Regular" w:cs="Menlo-Regular"/>
-                <w:color w:val="036A07"/>
-                <w:sz w:val="20"/>
-                <w:lang w:val="en-US"/>
-              </w:rPr>
-              <w:t>'gossApi'</w:t>
-            </w:r>
-            <w:r>
-              <w:rPr>
-                <w:rFonts w:ascii="Menlo-Regular" w:hAnsi="Menlo-Regular" w:cs="Menlo-Regular"/>
-                <w:color w:val="000000"/>
-                <w:sz w:val="20"/>
-                <w:lang w:val="en-US"/>
-              </w:rPr>
-              <w:t>:</w:t>
-            </w:r>
-            <w:r>
-              <w:rPr>
-                <w:rFonts w:ascii="Menlo-Regular" w:hAnsi="Menlo-Regular" w:cs="Menlo-Regular"/>
-                <w:color w:val="036A07"/>
-                <w:sz w:val="20"/>
-                <w:lang w:val="en-US"/>
-              </w:rPr>
-              <w:t>'started ok!'</w:t>
-            </w:r>
-            <w:r>
-              <w:rPr>
-                <w:rFonts w:ascii="Menlo-Regular" w:hAnsi="Menlo-Regular" w:cs="Menlo-Regular"/>
-                <w:color w:val="000000"/>
-                <w:sz w:val="20"/>
-                <w:lang w:val="en-US"/>
-              </w:rPr>
-              <w:t>});</w:t>
-            </w:r>
-            <w:r>
-              <w:rPr>
-                <w:rFonts w:ascii="Menlo-Regular" w:hAnsi="Menlo-Regular" w:cs="Menlo-Regular"/>
-                <w:color w:val="000000"/>
-                <w:sz w:val="20"/>
-                <w:lang w:val="en-US"/>
-              </w:rPr>
-              <w:br/>
-              <w:t xml:space="preserve">          }); </w:t>
-            </w:r>
-            <w:r>
-              <w:rPr>
-                <w:rFonts w:ascii="Menlo-Regular" w:hAnsi="Menlo-Regular" w:cs="Menlo-Regular"/>
-                <w:color w:val="000000"/>
-                <w:sz w:val="20"/>
-                <w:lang w:val="en-US"/>
-              </w:rPr>
-              <w:br/>
-              <w:t xml:space="preserve">                  </w:t>
-            </w:r>
-            <w:r>
-              <w:rPr>
-                <w:rFonts w:ascii="Menlo-Regular" w:hAnsi="Menlo-Regular" w:cs="Menlo-Regular"/>
-                <w:color w:val="000000"/>
-                <w:sz w:val="20"/>
-                <w:lang w:val="en-US"/>
-              </w:rPr>
-              <w:br/>
-              <w:t xml:space="preserve">          </w:t>
-            </w:r>
-            <w:r>
-              <w:rPr>
-                <w:rFonts w:ascii="Menlo-Regular" w:hAnsi="Menlo-Regular" w:cs="Menlo-Regular"/>
-                <w:color w:val="000000"/>
-                <w:sz w:val="16"/>
-                <w:lang w:val="en-US"/>
-              </w:rPr>
-              <w:t>app.listen(process.env.port</w:t>
-            </w:r>
-            <w:r>
-              <w:rPr>
-                <w:rFonts w:ascii="Menlo-Regular" w:hAnsi="Menlo-Regular" w:cs="Menlo-Regular"/>
-                <w:b/>
-                <w:bCs/>
-                <w:color w:val="0000FF"/>
-                <w:sz w:val="16"/>
-                <w:lang w:val="en-US"/>
-              </w:rPr>
-              <w:t>||</w:t>
-            </w:r>
-            <w:r>
-              <w:rPr>
-                <w:rFonts w:ascii="Menlo-Regular" w:hAnsi="Menlo-Regular" w:cs="Menlo-Regular"/>
-                <w:color w:val="000000"/>
-                <w:sz w:val="16"/>
-                <w:lang w:val="en-US"/>
-              </w:rPr>
-              <w:t>PORT,()</w:t>
-            </w:r>
-            <w:r>
-              <w:rPr>
-                <w:rFonts w:ascii="Menlo-Regular" w:hAnsi="Menlo-Regular" w:cs="Menlo-Regular"/>
-                <w:b/>
-                <w:bCs/>
-                <w:color w:val="0000FF"/>
-                <w:sz w:val="16"/>
-                <w:lang w:val="en-US"/>
-              </w:rPr>
-              <w:t>=&gt;</w:t>
-            </w:r>
-            <w:r>
-              <w:rPr>
-                <w:rFonts w:ascii="Menlo-Regular" w:hAnsi="Menlo-Regular" w:cs="Menlo-Regular"/>
-                <w:b/>
-                <w:bCs/>
-                <w:color w:val="06960E"/>
-                <w:sz w:val="16"/>
-                <w:lang w:val="en-US"/>
-              </w:rPr>
-              <w:t>console</w:t>
-            </w:r>
-            <w:r>
-              <w:rPr>
-                <w:rFonts w:ascii="Menlo-Regular" w:hAnsi="Menlo-Regular" w:cs="Menlo-Regular"/>
-                <w:color w:val="000000"/>
-                <w:sz w:val="16"/>
-                <w:lang w:val="en-US"/>
-              </w:rPr>
-              <w:t>.log(</w:t>
-            </w:r>
-            <w:r>
-              <w:rPr>
-                <w:rFonts w:ascii="Menlo-Regular" w:hAnsi="Menlo-Regular" w:cs="Menlo-Regular"/>
-                <w:color w:val="036A07"/>
-                <w:sz w:val="16"/>
-                <w:lang w:val="en-US"/>
-              </w:rPr>
-              <w:t>'--&gt; Port %d listening!'</w:t>
-            </w:r>
-            <w:r>
-              <w:rPr>
-                <w:rFonts w:ascii="Menlo-Regular" w:hAnsi="Menlo-Regular" w:cs="Menlo-Regular"/>
-                <w:color w:val="000000"/>
-                <w:sz w:val="16"/>
-                <w:lang w:val="en-US"/>
-              </w:rPr>
-              <w:t>,PORT));</w:t>
-            </w:r>
-            <w:r>
-              <w:rPr>
-                <w:rFonts w:ascii="Menlo-Regular" w:hAnsi="Menlo-Regular" w:cs="Menlo-Regular"/>
-                <w:color w:val="000000"/>
-                <w:sz w:val="20"/>
-                <w:lang w:val="en-US"/>
-              </w:rPr>
-              <w:br/>
-              <w:t xml:space="preserve">      };   </w:t>
-            </w:r>
-            <w:r>
-              <w:rPr>
-                <w:rFonts w:ascii="Menlo-Regular" w:hAnsi="Menlo-Regular" w:cs="Menlo-Regular"/>
-                <w:color w:val="000000"/>
-                <w:sz w:val="20"/>
-                <w:lang w:val="en-US"/>
-              </w:rPr>
-              <w:br/>
-              <w:t xml:space="preserve">    }</w:t>
-            </w:r>
-            <w:r>
-              <w:rPr>
-                <w:rFonts w:ascii="Menlo-Regular" w:hAnsi="Menlo-Regular" w:cs="Menlo-Regular"/>
-                <w:color w:val="000000"/>
-                <w:sz w:val="20"/>
-                <w:lang w:val="en-US"/>
-              </w:rPr>
-              <w:br/>
-              <w:t xml:space="preserve">  </w:t>
-            </w:r>
-            <w:r>
-              <w:rPr>
-                <w:rFonts w:ascii="Menlo-Regular" w:hAnsi="Menlo-Regular" w:cs="Menlo-Regular"/>
-                <w:b/>
-                <w:bCs/>
-                <w:color w:val="0000FF"/>
-                <w:sz w:val="20"/>
-                <w:lang w:val="en-US"/>
-              </w:rPr>
-              <w:t>return</w:t>
-            </w:r>
-            <w:r>
-              <w:rPr>
-                <w:rFonts w:ascii="Menlo-Regular" w:hAnsi="Menlo-Regular" w:cs="Menlo-Regular"/>
-                <w:sz w:val="20"/>
-                <w:lang w:val="en-US"/>
-              </w:rPr>
-              <w:t xml:space="preserve"> </w:t>
-            </w:r>
-            <w:r>
-              <w:rPr>
-                <w:rFonts w:ascii="Menlo-Regular" w:hAnsi="Menlo-Regular" w:cs="Menlo-Regular"/>
-                <w:b/>
-                <w:bCs/>
-                <w:color w:val="0000FF"/>
-                <w:sz w:val="20"/>
-                <w:lang w:val="en-US"/>
-              </w:rPr>
-              <w:t>new</w:t>
-            </w:r>
-            <w:r>
-              <w:rPr>
-                <w:rFonts w:ascii="Menlo-Regular" w:hAnsi="Menlo-Regular" w:cs="Menlo-Regular"/>
-                <w:sz w:val="20"/>
-                <w:lang w:val="en-US"/>
-              </w:rPr>
-              <w:t xml:space="preserve"> </w:t>
-            </w:r>
-            <w:r>
-              <w:rPr>
-                <w:rFonts w:ascii="Menlo-Regular" w:hAnsi="Menlo-Regular" w:cs="Menlo-Regular"/>
-                <w:b/>
-                <w:bCs/>
-                <w:color w:val="6D79DE"/>
-                <w:sz w:val="20"/>
-                <w:lang w:val="en-US"/>
-              </w:rPr>
-              <w:t>inner</w:t>
-            </w:r>
-            <w:r>
-              <w:rPr>
-                <w:rFonts w:ascii="Menlo-Regular" w:hAnsi="Menlo-Regular" w:cs="Menlo-Regular"/>
-                <w:color w:val="000000"/>
-                <w:sz w:val="20"/>
-                <w:lang w:val="en-US"/>
-              </w:rPr>
-              <w:t>;</w:t>
-            </w:r>
-            <w:r>
-              <w:rPr>
-                <w:rFonts w:ascii="Menlo-Regular" w:hAnsi="Menlo-Regular" w:cs="Menlo-Regular"/>
-                <w:color w:val="000000"/>
-                <w:sz w:val="20"/>
-                <w:lang w:val="en-US"/>
-              </w:rPr>
-              <w:br/>
-              <w:t>})();</w:t>
-            </w:r>
-            <w:r>
-              <w:rPr>
-                <w:rFonts w:ascii="Menlo-Regular" w:hAnsi="Menlo-Regular" w:cs="Menlo-Regular"/>
-                <w:color w:val="000000"/>
-                <w:sz w:val="20"/>
-                <w:lang w:val="en-US"/>
-              </w:rPr>
-              <w:br/>
-            </w:r>
-            <w:r>
-              <w:rPr>
-                <w:rFonts w:ascii="Menlo-Regular" w:hAnsi="Menlo-Regular" w:cs="Menlo-Regular"/>
-                <w:color w:val="000000"/>
-                <w:sz w:val="20"/>
-                <w:lang w:val="en-US"/>
-              </w:rPr>
-              <w:br/>
-            </w:r>
-            <w:r>
-              <w:rPr>
-                <w:rFonts w:ascii="Menlo-Regular" w:hAnsi="Menlo-Regular" w:cs="Menlo-Regular"/>
-                <w:color w:val="0066FF"/>
-                <w:sz w:val="20"/>
-                <w:lang w:val="en-US"/>
-              </w:rPr>
-              <w:t>//http://kodaktor.ru/express_temp - demo client, test CORS</w:t>
-            </w:r>
-            <w:r>
-              <w:rPr>
-                <w:rFonts w:ascii="Menlo-Regular" w:hAnsi="Menlo-Regular" w:cs="Menlo-Regular"/>
-                <w:color w:val="0066FF"/>
-                <w:sz w:val="20"/>
-                <w:lang w:val="en-US"/>
-              </w:rPr>
-              <w:br/>
-            </w:r>
-            <w:r>
-              <w:rPr>
-                <w:rFonts w:ascii="Menlo-Regular" w:hAnsi="Menlo-Regular" w:cs="Menlo-Regular"/>
-                <w:color w:val="000000"/>
-                <w:sz w:val="20"/>
-                <w:lang w:val="en-US"/>
-              </w:rPr>
-              <w:br/>
-            </w:r>
-          </w:p>
-        </w:tc>
-      </w:tr>
-    </w:tbl>
-    <w:p>
-      <w:pPr>
-        <w:rPr>
-          <w:lang w:val="en-US"/>
-        </w:rPr>
-      </w:pPr>
-    </w:p>
-    <w:p>
-      <w:pPr>
-        <w:rPr>
-          <w:lang w:val="en-US"/>
-        </w:rPr>
-      </w:pPr>
-    </w:p>
-    <w:tbl>
-      <w:tblPr>
-        <w:tblStyle w:val="a4"/>
-        <w:tblW w:w="0" w:type="auto"/>
-        <w:tblLook w:val="04A0" w:firstRow="1" w:lastRow="0" w:firstColumn="1" w:lastColumn="0" w:noHBand="0" w:noVBand="1"/>
-      </w:tblPr>
-      <w:tblGrid>
-        <w:gridCol w:w="9565"/>
-      </w:tblGrid>
-      <w:tr>
-        <w:tc>
-          <w:tcPr>
-            <w:tcW w:w="9565" w:type="dxa"/>
-          </w:tcPr>
-          <w:p>
-            <w:pPr>
-              <w:rPr>
-                <w:lang w:val="en-US"/>
-              </w:rPr>
-            </w:pPr>
             <w:r>
               <w:rPr>
                 <w:lang w:val="en-US"/>
@@ -2680,7 +2633,7 @@
             <w:r>
               <w:t xml:space="preserve"> или </w:t>
             </w:r>
-            <w:hyperlink r:id="rId12" w:history="1">
+            <w:hyperlink r:id="rId9" w:history="1">
               <w:r>
                 <w:rPr>
                   <w:rStyle w:val="a3"/>
@@ -2688,8 +2641,6 @@
                 <w:t>http://kodaktor.ru/express_temp</w:t>
               </w:r>
             </w:hyperlink>
-            <w:bookmarkStart w:id="0" w:name="_GoBack"/>
-            <w:bookmarkEnd w:id="0"/>
           </w:p>
         </w:tc>
       </w:tr>
@@ -3704,24 +3655,47 @@
       </w:r>
       <w:r>
         <w:rPr>
+          <w:rFonts w:ascii="Menlo-Regular" w:hAnsi="Menlo-Regular" w:cs="Menlo-Regular"/>
+          <w:b/>
+          <w:bCs/>
+          <w:color w:val="0000FF"/>
+          <w:sz w:val="22"/>
           <w:lang w:val="en-US"/>
         </w:rPr>
         <w:t>function</w:t>
       </w:r>
       <w:r>
-        <w:t xml:space="preserve"> в обработчике </w:t>
+        <w:rPr>
+          <w:sz w:val="36"/>
+        </w:rPr>
+        <w:t xml:space="preserve"> </w:t>
+      </w:r>
+      <w:r>
+        <w:t xml:space="preserve">в обработчике </w:t>
+      </w:r>
+      <w:r>
+        <w:rPr>
+          <w:rFonts w:ascii="Menlo-Regular" w:hAnsi="Menlo-Regular" w:cs="Menlo-Regular"/>
+          <w:color w:val="036A07"/>
+          <w:sz w:val="20"/>
+          <w:lang w:val="en-US"/>
+        </w:rPr>
+        <w:t>'click'</w:t>
       </w:r>
       <w:r>
         <w:rPr>
           <w:lang w:val="en-US"/>
         </w:rPr>
-        <w:t xml:space="preserve">click, </w:t>
+        <w:t xml:space="preserve">, </w:t>
       </w:r>
       <w:r>
         <w:t xml:space="preserve">т.к. далее используется её </w:t>
       </w:r>
       <w:r>
         <w:rPr>
+          <w:rFonts w:ascii="Menlo-Regular" w:hAnsi="Menlo-Regular" w:cs="Menlo-Regular"/>
+          <w:color w:val="318495"/>
+          <w:sz w:val="20"/>
           <w:lang w:val="en-US"/>
         </w:rPr>
         <w:t>this</w:t>
@@ -3747,6 +3721,8 @@
           <w:lang w:val="en-US"/>
         </w:rPr>
       </w:pPr>
+      <w:bookmarkStart w:id="0" w:name="_GoBack"/>
+      <w:bookmarkEnd w:id="0"/>
     </w:p>
     <w:sectPr>
       <w:pgSz w:w="11900" w:h="16840"/>

</xml_diff>